<commit_message>
Se agrego etapa de limpieza de datos.
</commit_message>
<xml_diff>
--- a/ProyectoF1/Documentación.docx
+++ b/ProyectoF1/Documentación.docx
@@ -74,21 +74,7 @@
         <w:rPr>
           <w:lang w:val="es-MX"/>
         </w:rPr>
-        <w:t xml:space="preserve">En los archivos de extensión Excel solo hay datos en </w:t>
-      </w:r>
-      <w:proofErr w:type="spellStart"/>
-      <w:r>
-        <w:rPr>
-          <w:lang w:val="es-MX"/>
-        </w:rPr>
-        <w:t>sheet</w:t>
-      </w:r>
-      <w:proofErr w:type="spellEnd"/>
-      <w:r>
-        <w:rPr>
-          <w:lang w:val="es-MX"/>
-        </w:rPr>
-        <w:t xml:space="preserve"> 1</w:t>
+        <w:t>En los archivos de extensión Excel solo hay datos en sheet 1</w:t>
       </w:r>
     </w:p>
     <w:p>
@@ -114,30 +100,8 @@
         <w:rPr>
           <w:lang w:val="es-MX"/>
         </w:rPr>
-        <w:t xml:space="preserve">No se tomaron en cuenta los de </w:t>
-      </w:r>
-      <w:proofErr w:type="spellStart"/>
-      <w:r>
-        <w:rPr>
-          <w:lang w:val="es-MX"/>
-        </w:rPr>
-        <w:t>Provial</w:t>
-      </w:r>
-      <w:proofErr w:type="spellEnd"/>
-      <w:r>
-        <w:rPr>
-          <w:lang w:val="es-MX"/>
-        </w:rPr>
-        <w:t xml:space="preserve"> y que eran pocos registros y su estructura distinta a la del resto de los </w:t>
-      </w:r>
-      <w:proofErr w:type="spellStart"/>
-      <w:r>
-        <w:rPr>
-          <w:lang w:val="es-MX"/>
-        </w:rPr>
-        <w:t>dataset</w:t>
-      </w:r>
-      <w:proofErr w:type="spellEnd"/>
+        <w:t>No se tomaron en cuenta los de Provial y que eran pocos registros y su estructura distinta a la del resto de los dataset</w:t>
+      </w:r>
     </w:p>
     <w:p>
       <w:pPr>
@@ -210,19 +174,11 @@
           <w:lang w:val="es-MX"/>
         </w:rPr>
       </w:pPr>
-      <w:proofErr w:type="spellStart"/>
       <w:r>
         <w:rPr>
           <w:lang w:val="es-MX"/>
         </w:rPr>
-        <w:t>Dataset</w:t>
-      </w:r>
-      <w:proofErr w:type="spellEnd"/>
-      <w:r>
-        <w:rPr>
-          <w:lang w:val="es-MX"/>
-        </w:rPr>
-        <w:t xml:space="preserve"> general con 765 reglas provenientes de analizar 10 variables y más de 75,000 registros</w:t>
+        <w:t>Dataset general con 765 reglas provenientes de analizar 10 variables y más de 75,000 registros</w:t>
       </w:r>
     </w:p>
     <w:p>
@@ -280,7 +236,6 @@
                 <w:lang w:val="es-MX"/>
               </w:rPr>
             </w:pPr>
-            <w:proofErr w:type="spellStart"/>
             <w:r>
               <w:rPr>
                 <w:rFonts w:ascii="Lucida Console" w:hAnsi="Lucida Console" w:cs="Calibri"/>
@@ -290,7 +245,6 @@
               </w:rPr>
               <w:t>lhs</w:t>
             </w:r>
-            <w:proofErr w:type="spellEnd"/>
           </w:p>
         </w:tc>
         <w:tc>
@@ -308,7 +262,6 @@
                 <w:lang w:val="es-MX"/>
               </w:rPr>
             </w:pPr>
-            <w:proofErr w:type="spellStart"/>
             <w:r>
               <w:rPr>
                 <w:rFonts w:ascii="Calibri" w:hAnsi="Calibri" w:cs="Calibri"/>
@@ -318,7 +271,6 @@
               </w:rPr>
               <w:t>rhs</w:t>
             </w:r>
-            <w:proofErr w:type="spellEnd"/>
           </w:p>
         </w:tc>
         <w:tc>
@@ -336,7 +288,6 @@
                 <w:lang w:val="es-MX"/>
               </w:rPr>
             </w:pPr>
-            <w:proofErr w:type="spellStart"/>
             <w:r>
               <w:rPr>
                 <w:rFonts w:ascii="Calibri" w:hAnsi="Calibri" w:cs="Calibri"/>
@@ -346,7 +297,6 @@
               </w:rPr>
               <w:t>support</w:t>
             </w:r>
-            <w:proofErr w:type="spellEnd"/>
           </w:p>
         </w:tc>
         <w:tc>
@@ -364,7 +314,6 @@
                 <w:lang w:val="es-MX"/>
               </w:rPr>
             </w:pPr>
-            <w:proofErr w:type="spellStart"/>
             <w:r>
               <w:rPr>
                 <w:rFonts w:ascii="Calibri" w:hAnsi="Calibri" w:cs="Calibri"/>
@@ -374,7 +323,6 @@
               </w:rPr>
               <w:t>confidence</w:t>
             </w:r>
-            <w:proofErr w:type="spellEnd"/>
           </w:p>
         </w:tc>
         <w:tc>
@@ -392,7 +340,6 @@
                 <w:lang w:val="es-MX"/>
               </w:rPr>
             </w:pPr>
-            <w:proofErr w:type="spellStart"/>
             <w:r>
               <w:rPr>
                 <w:rFonts w:ascii="Calibri" w:hAnsi="Calibri" w:cs="Calibri"/>
@@ -402,7 +349,6 @@
               </w:rPr>
               <w:t>coverage</w:t>
             </w:r>
-            <w:proofErr w:type="spellEnd"/>
           </w:p>
         </w:tc>
         <w:tc>
@@ -420,7 +366,6 @@
                 <w:lang w:val="es-MX"/>
               </w:rPr>
             </w:pPr>
-            <w:proofErr w:type="spellStart"/>
             <w:r>
               <w:rPr>
                 <w:rFonts w:ascii="Calibri" w:hAnsi="Calibri" w:cs="Calibri"/>
@@ -430,7 +375,6 @@
               </w:rPr>
               <w:t>lift</w:t>
             </w:r>
-            <w:proofErr w:type="spellEnd"/>
           </w:p>
         </w:tc>
         <w:tc>
@@ -448,7 +392,6 @@
                 <w:lang w:val="es-MX"/>
               </w:rPr>
             </w:pPr>
-            <w:proofErr w:type="spellStart"/>
             <w:r>
               <w:rPr>
                 <w:rFonts w:ascii="Calibri" w:hAnsi="Calibri" w:cs="Calibri"/>
@@ -458,7 +401,6 @@
               </w:rPr>
               <w:t>count</w:t>
             </w:r>
-            <w:proofErr w:type="spellEnd"/>
           </w:p>
         </w:tc>
       </w:tr>
@@ -482,69 +424,7 @@
                 <w:sz w:val="20"/>
                 <w:szCs w:val="20"/>
               </w:rPr>
-              <w:t>[1] {</w:t>
-            </w:r>
-            <w:proofErr w:type="spellStart"/>
-            <w:r>
-              <w:rPr>
-                <w:rFonts w:ascii="Lucida Console" w:hAnsi="Lucida Console" w:cs="Calibri"/>
-                <w:color w:val="000000"/>
-                <w:sz w:val="20"/>
-                <w:szCs w:val="20"/>
-              </w:rPr>
-              <w:t>edad_per</w:t>
-            </w:r>
-            <w:proofErr w:type="spellEnd"/>
-            <w:proofErr w:type="gramStart"/>
-            <w:r>
-              <w:rPr>
-                <w:rFonts w:ascii="Lucida Console" w:hAnsi="Lucida Console" w:cs="Calibri"/>
-                <w:color w:val="000000"/>
-                <w:sz w:val="20"/>
-                <w:szCs w:val="20"/>
-              </w:rPr>
-              <w:t>=[</w:t>
-            </w:r>
-            <w:proofErr w:type="gramEnd"/>
-            <w:r>
-              <w:rPr>
-                <w:rFonts w:ascii="Lucida Console" w:hAnsi="Lucida Console" w:cs="Calibri"/>
-                <w:color w:val="000000"/>
-                <w:sz w:val="20"/>
-                <w:szCs w:val="20"/>
-              </w:rPr>
-              <w:t xml:space="preserve">23,34), </w:t>
-            </w:r>
-            <w:proofErr w:type="spellStart"/>
-            <w:r>
-              <w:rPr>
-                <w:rFonts w:ascii="Lucida Console" w:hAnsi="Lucida Console" w:cs="Calibri"/>
-                <w:color w:val="000000"/>
-                <w:sz w:val="20"/>
-                <w:szCs w:val="20"/>
-              </w:rPr>
-              <w:t>fall_les</w:t>
-            </w:r>
-            <w:proofErr w:type="spellEnd"/>
-            <w:proofErr w:type="gramStart"/>
-            <w:r>
-              <w:rPr>
-                <w:rFonts w:ascii="Lucida Console" w:hAnsi="Lucida Console" w:cs="Calibri"/>
-                <w:color w:val="000000"/>
-                <w:sz w:val="20"/>
-                <w:szCs w:val="20"/>
-              </w:rPr>
-              <w:t>=[</w:t>
-            </w:r>
-            <w:proofErr w:type="gramEnd"/>
-            <w:r>
-              <w:rPr>
-                <w:rFonts w:ascii="Lucida Console" w:hAnsi="Lucida Console" w:cs="Calibri"/>
-                <w:color w:val="000000"/>
-                <w:sz w:val="20"/>
-                <w:szCs w:val="20"/>
-              </w:rPr>
-              <w:t>2,3]}</w:t>
+              <w:t>[1] {edad_per=[23,34), fall_les=[2,3]}</w:t>
             </w:r>
           </w:p>
         </w:tc>
@@ -570,38 +450,7 @@
                 <w:sz w:val="20"/>
                 <w:szCs w:val="20"/>
               </w:rPr>
-              <w:t>=&gt; {</w:t>
-            </w:r>
-            <w:proofErr w:type="spellStart"/>
-            <w:r>
-              <w:rPr>
-                <w:rFonts w:ascii="Calibri" w:hAnsi="Calibri" w:cs="Calibri"/>
-                <w:color w:val="000000"/>
-                <w:sz w:val="20"/>
-                <w:szCs w:val="20"/>
-              </w:rPr>
-              <w:t>tipo_eve</w:t>
-            </w:r>
-            <w:proofErr w:type="spellEnd"/>
-            <w:proofErr w:type="gramStart"/>
-            <w:r>
-              <w:rPr>
-                <w:rFonts w:ascii="Calibri" w:hAnsi="Calibri" w:cs="Calibri"/>
-                <w:color w:val="000000"/>
-                <w:sz w:val="20"/>
-                <w:szCs w:val="20"/>
-              </w:rPr>
-              <w:t>=[</w:t>
-            </w:r>
-            <w:proofErr w:type="gramEnd"/>
-            <w:r>
-              <w:rPr>
-                <w:rFonts w:ascii="Calibri" w:hAnsi="Calibri" w:cs="Calibri"/>
-                <w:color w:val="000000"/>
-                <w:sz w:val="20"/>
-                <w:szCs w:val="20"/>
-              </w:rPr>
-              <w:t xml:space="preserve">1,4)} </w:t>
+              <w:t xml:space="preserve">=&gt; {tipo_eve=[1,4)} </w:t>
             </w:r>
           </w:p>
         </w:tc>
@@ -759,69 +608,7 @@
                 <w:sz w:val="20"/>
                 <w:szCs w:val="20"/>
               </w:rPr>
-              <w:t>[9] {</w:t>
-            </w:r>
-            <w:proofErr w:type="spellStart"/>
-            <w:r>
-              <w:rPr>
-                <w:rFonts w:ascii="Lucida Console" w:hAnsi="Lucida Console" w:cs="Calibri"/>
-                <w:color w:val="000000"/>
-                <w:sz w:val="20"/>
-                <w:szCs w:val="20"/>
-              </w:rPr>
-              <w:t>edad_per</w:t>
-            </w:r>
-            <w:proofErr w:type="spellEnd"/>
-            <w:proofErr w:type="gramStart"/>
-            <w:r>
-              <w:rPr>
-                <w:rFonts w:ascii="Lucida Console" w:hAnsi="Lucida Console" w:cs="Calibri"/>
-                <w:color w:val="000000"/>
-                <w:sz w:val="20"/>
-                <w:szCs w:val="20"/>
-              </w:rPr>
-              <w:t>=[</w:t>
-            </w:r>
-            <w:proofErr w:type="gramEnd"/>
-            <w:r>
-              <w:rPr>
-                <w:rFonts w:ascii="Lucida Console" w:hAnsi="Lucida Console" w:cs="Calibri"/>
-                <w:color w:val="000000"/>
-                <w:sz w:val="20"/>
-                <w:szCs w:val="20"/>
-              </w:rPr>
-              <w:t xml:space="preserve">0,23), </w:t>
-            </w:r>
-            <w:proofErr w:type="spellStart"/>
-            <w:r>
-              <w:rPr>
-                <w:rFonts w:ascii="Lucida Console" w:hAnsi="Lucida Console" w:cs="Calibri"/>
-                <w:color w:val="000000"/>
-                <w:sz w:val="20"/>
-                <w:szCs w:val="20"/>
-              </w:rPr>
-              <w:t>tipo_eve</w:t>
-            </w:r>
-            <w:proofErr w:type="spellEnd"/>
-            <w:proofErr w:type="gramStart"/>
-            <w:r>
-              <w:rPr>
-                <w:rFonts w:ascii="Lucida Console" w:hAnsi="Lucida Console" w:cs="Calibri"/>
-                <w:color w:val="000000"/>
-                <w:sz w:val="20"/>
-                <w:szCs w:val="20"/>
-              </w:rPr>
-              <w:t>=[</w:t>
-            </w:r>
-            <w:proofErr w:type="gramEnd"/>
-            <w:r>
-              <w:rPr>
-                <w:rFonts w:ascii="Lucida Console" w:hAnsi="Lucida Console" w:cs="Calibri"/>
-                <w:color w:val="000000"/>
-                <w:sz w:val="20"/>
-                <w:szCs w:val="20"/>
-              </w:rPr>
-              <w:t>1,4)}</w:t>
+              <w:t>[9] {edad_per=[0,23), tipo_eve=[1,4)}</w:t>
             </w:r>
           </w:p>
         </w:tc>
@@ -847,38 +634,7 @@
                 <w:sz w:val="20"/>
                 <w:szCs w:val="20"/>
               </w:rPr>
-              <w:t>=&gt; {</w:t>
-            </w:r>
-            <w:proofErr w:type="spellStart"/>
-            <w:r>
-              <w:rPr>
-                <w:rFonts w:ascii="Calibri" w:hAnsi="Calibri" w:cs="Calibri"/>
-                <w:color w:val="000000"/>
-                <w:sz w:val="20"/>
-                <w:szCs w:val="20"/>
-              </w:rPr>
-              <w:t>fall_les</w:t>
-            </w:r>
-            <w:proofErr w:type="spellEnd"/>
-            <w:proofErr w:type="gramStart"/>
-            <w:r>
-              <w:rPr>
-                <w:rFonts w:ascii="Calibri" w:hAnsi="Calibri" w:cs="Calibri"/>
-                <w:color w:val="000000"/>
-                <w:sz w:val="20"/>
-                <w:szCs w:val="20"/>
-              </w:rPr>
-              <w:t>=[</w:t>
-            </w:r>
-            <w:proofErr w:type="gramEnd"/>
-            <w:r>
-              <w:rPr>
-                <w:rFonts w:ascii="Calibri" w:hAnsi="Calibri" w:cs="Calibri"/>
-                <w:color w:val="000000"/>
-                <w:sz w:val="20"/>
-                <w:szCs w:val="20"/>
-              </w:rPr>
-              <w:t xml:space="preserve">2,3]} </w:t>
+              <w:t xml:space="preserve">=&gt; {fall_les=[2,3]} </w:t>
             </w:r>
           </w:p>
         </w:tc>
@@ -1036,69 +792,7 @@
                 <w:sz w:val="20"/>
                 <w:szCs w:val="20"/>
               </w:rPr>
-              <w:t>[21] {</w:t>
-            </w:r>
-            <w:proofErr w:type="spellStart"/>
-            <w:r>
-              <w:rPr>
-                <w:rFonts w:ascii="Calibri" w:hAnsi="Calibri" w:cs="Calibri"/>
-                <w:color w:val="000000"/>
-                <w:sz w:val="20"/>
-                <w:szCs w:val="20"/>
-              </w:rPr>
-              <w:t>depto_ocu</w:t>
-            </w:r>
-            <w:proofErr w:type="spellEnd"/>
-            <w:proofErr w:type="gramStart"/>
-            <w:r>
-              <w:rPr>
-                <w:rFonts w:ascii="Calibri" w:hAnsi="Calibri" w:cs="Calibri"/>
-                <w:color w:val="000000"/>
-                <w:sz w:val="20"/>
-                <w:szCs w:val="20"/>
-              </w:rPr>
-              <w:t>=[</w:t>
-            </w:r>
-            <w:proofErr w:type="gramEnd"/>
-            <w:r>
-              <w:rPr>
-                <w:rFonts w:ascii="Calibri" w:hAnsi="Calibri" w:cs="Calibri"/>
-                <w:color w:val="000000"/>
-                <w:sz w:val="20"/>
-                <w:szCs w:val="20"/>
-              </w:rPr>
-              <w:t xml:space="preserve">1,11), </w:t>
-            </w:r>
-            <w:proofErr w:type="spellStart"/>
-            <w:r>
-              <w:rPr>
-                <w:rFonts w:ascii="Calibri" w:hAnsi="Calibri" w:cs="Calibri"/>
-                <w:color w:val="000000"/>
-                <w:sz w:val="20"/>
-                <w:szCs w:val="20"/>
-              </w:rPr>
-              <w:t>tipo_eve</w:t>
-            </w:r>
-            <w:proofErr w:type="spellEnd"/>
-            <w:proofErr w:type="gramStart"/>
-            <w:r>
-              <w:rPr>
-                <w:rFonts w:ascii="Calibri" w:hAnsi="Calibri" w:cs="Calibri"/>
-                <w:color w:val="000000"/>
-                <w:sz w:val="20"/>
-                <w:szCs w:val="20"/>
-              </w:rPr>
-              <w:t>=[</w:t>
-            </w:r>
-            <w:proofErr w:type="gramEnd"/>
-            <w:r>
-              <w:rPr>
-                <w:rFonts w:ascii="Calibri" w:hAnsi="Calibri" w:cs="Calibri"/>
-                <w:color w:val="000000"/>
-                <w:sz w:val="20"/>
-                <w:szCs w:val="20"/>
-              </w:rPr>
-              <w:t>1,4)}</w:t>
+              <w:t>[21] {depto_ocu=[1,11), tipo_eve=[1,4)}</w:t>
             </w:r>
           </w:p>
         </w:tc>
@@ -1124,38 +818,7 @@
                 <w:sz w:val="20"/>
                 <w:szCs w:val="20"/>
               </w:rPr>
-              <w:t>=&gt; {</w:t>
-            </w:r>
-            <w:proofErr w:type="spellStart"/>
-            <w:r>
-              <w:rPr>
-                <w:rFonts w:ascii="Calibri" w:hAnsi="Calibri" w:cs="Calibri"/>
-                <w:color w:val="000000"/>
-                <w:sz w:val="20"/>
-                <w:szCs w:val="20"/>
-              </w:rPr>
-              <w:t>fall_les</w:t>
-            </w:r>
-            <w:proofErr w:type="spellEnd"/>
-            <w:proofErr w:type="gramStart"/>
-            <w:r>
-              <w:rPr>
-                <w:rFonts w:ascii="Calibri" w:hAnsi="Calibri" w:cs="Calibri"/>
-                <w:color w:val="000000"/>
-                <w:sz w:val="20"/>
-                <w:szCs w:val="20"/>
-              </w:rPr>
-              <w:t>=[</w:t>
-            </w:r>
-            <w:proofErr w:type="gramEnd"/>
-            <w:r>
-              <w:rPr>
-                <w:rFonts w:ascii="Calibri" w:hAnsi="Calibri" w:cs="Calibri"/>
-                <w:color w:val="000000"/>
-                <w:sz w:val="20"/>
-                <w:szCs w:val="20"/>
-              </w:rPr>
-              <w:t>2,3]}</w:t>
+              <w:t>=&gt; {fall_les=[2,3]}</w:t>
             </w:r>
           </w:p>
         </w:tc>
@@ -1313,69 +976,7 @@
                 <w:sz w:val="20"/>
                 <w:szCs w:val="20"/>
               </w:rPr>
-              <w:t>[37] {</w:t>
-            </w:r>
-            <w:proofErr w:type="spellStart"/>
-            <w:r>
-              <w:rPr>
-                <w:rFonts w:ascii="Calibri" w:hAnsi="Calibri" w:cs="Calibri"/>
-                <w:color w:val="000000"/>
-                <w:sz w:val="20"/>
-                <w:szCs w:val="20"/>
-              </w:rPr>
-              <w:t>fall_les</w:t>
-            </w:r>
-            <w:proofErr w:type="spellEnd"/>
-            <w:proofErr w:type="gramStart"/>
-            <w:r>
-              <w:rPr>
-                <w:rFonts w:ascii="Calibri" w:hAnsi="Calibri" w:cs="Calibri"/>
-                <w:color w:val="000000"/>
-                <w:sz w:val="20"/>
-                <w:szCs w:val="20"/>
-              </w:rPr>
-              <w:t>=[</w:t>
-            </w:r>
-            <w:proofErr w:type="gramEnd"/>
-            <w:r>
-              <w:rPr>
-                <w:rFonts w:ascii="Calibri" w:hAnsi="Calibri" w:cs="Calibri"/>
-                <w:color w:val="000000"/>
-                <w:sz w:val="20"/>
-                <w:szCs w:val="20"/>
-              </w:rPr>
-              <w:t xml:space="preserve">2,3], </w:t>
-            </w:r>
-            <w:proofErr w:type="spellStart"/>
-            <w:r>
-              <w:rPr>
-                <w:rFonts w:ascii="Calibri" w:hAnsi="Calibri" w:cs="Calibri"/>
-                <w:color w:val="000000"/>
-                <w:sz w:val="20"/>
-                <w:szCs w:val="20"/>
-              </w:rPr>
-              <w:t>tipo_veh</w:t>
-            </w:r>
-            <w:proofErr w:type="spellEnd"/>
-            <w:proofErr w:type="gramStart"/>
-            <w:r>
-              <w:rPr>
-                <w:rFonts w:ascii="Calibri" w:hAnsi="Calibri" w:cs="Calibri"/>
-                <w:color w:val="000000"/>
-                <w:sz w:val="20"/>
-                <w:szCs w:val="20"/>
-              </w:rPr>
-              <w:t>=[</w:t>
-            </w:r>
-            <w:proofErr w:type="gramEnd"/>
-            <w:r>
-              <w:rPr>
-                <w:rFonts w:ascii="Calibri" w:hAnsi="Calibri" w:cs="Calibri"/>
-                <w:color w:val="000000"/>
-                <w:sz w:val="20"/>
-                <w:szCs w:val="20"/>
-              </w:rPr>
-              <w:t>4,99]}</w:t>
+              <w:t>[37] {fall_les=[2,3], tipo_veh=[4,99]}</w:t>
             </w:r>
           </w:p>
         </w:tc>
@@ -1401,38 +1002,7 @@
                 <w:sz w:val="20"/>
                 <w:szCs w:val="20"/>
               </w:rPr>
-              <w:t>=&gt; {</w:t>
-            </w:r>
-            <w:proofErr w:type="spellStart"/>
-            <w:r>
-              <w:rPr>
-                <w:rFonts w:ascii="Calibri" w:hAnsi="Calibri" w:cs="Calibri"/>
-                <w:color w:val="000000"/>
-                <w:sz w:val="20"/>
-                <w:szCs w:val="20"/>
-              </w:rPr>
-              <w:t>tipo_eve</w:t>
-            </w:r>
-            <w:proofErr w:type="spellEnd"/>
-            <w:proofErr w:type="gramStart"/>
-            <w:r>
-              <w:rPr>
-                <w:rFonts w:ascii="Calibri" w:hAnsi="Calibri" w:cs="Calibri"/>
-                <w:color w:val="000000"/>
-                <w:sz w:val="20"/>
-                <w:szCs w:val="20"/>
-              </w:rPr>
-              <w:t>=[</w:t>
-            </w:r>
-            <w:proofErr w:type="gramEnd"/>
-            <w:r>
-              <w:rPr>
-                <w:rFonts w:ascii="Calibri" w:hAnsi="Calibri" w:cs="Calibri"/>
-                <w:color w:val="000000"/>
-                <w:sz w:val="20"/>
-                <w:szCs w:val="20"/>
-              </w:rPr>
-              <w:t>1,4)}</w:t>
+              <w:t>=&gt; {tipo_eve=[1,4)}</w:t>
             </w:r>
           </w:p>
         </w:tc>
@@ -2548,7 +2118,13 @@
         <w:rPr>
           <w:lang w:val="es-MX"/>
         </w:rPr>
-        <w:t xml:space="preserve">, grupos de edad, área geográfica entre otros parámetros que permitan indagar más en la información recolectada de los años 2017 al 2021 </w:t>
+        <w:t>, grupos de edad, área geográfica entre otros parámetros que permitan indagar más en la información recolectada de los años 2017 al 2021</w:t>
+      </w:r>
+      <w:r>
+        <w:rPr>
+          <w:lang w:val="es-MX"/>
+        </w:rPr>
+        <w:t>. La siguiente imagen representa gráficamente la distribución de cada uno de los focos donde existe mayor incidencia, a través de la librería arulesViz</w:t>
       </w:r>
     </w:p>
     <w:p>
@@ -2618,7 +2194,10 @@
     </w:p>
     <w:p>
       <w:r>
-        <w:t>análisis</w:t>
+        <w:t>A</w:t>
+      </w:r>
+      <w:r>
+        <w:t>nálisis</w:t>
       </w:r>
       <w:r>
         <w:t xml:space="preserve"> de casos</w:t>
@@ -2628,7 +2207,27 @@
       </w:r>
     </w:p>
     <w:p/>
-    <w:p/>
+    <w:p>
+      <w:r>
+        <w:lastRenderedPageBreak/>
+        <w:t xml:space="preserve">Fue necesario segmentar el departamento de Guatemala para ver los patrones en </w:t>
+      </w:r>
+      <w:r>
+        <w:t>esta</w:t>
+      </w:r>
+      <w:r>
+        <w:t xml:space="preserve"> área metropolitana ya que es el lugar donde hay más transito a nivel nacional, además se excluyó el modelo del </w:t>
+      </w:r>
+      <w:r>
+        <w:t>vehículo</w:t>
+      </w:r>
+      <w:r>
+        <w:t xml:space="preserve"> con el que se reportaron los hechos </w:t>
+      </w:r>
+      <w:r>
+        <w:t>debido a que inyectaba demasiado ruido en las reglas y se hizo pruebas reduciéndolas de 200 a 94 en las cuales se describe lo siguiente:</w:t>
+      </w:r>
+    </w:p>
     <w:p/>
     <w:tbl>
       <w:tblPr>
@@ -2639,8 +2238,8 @@
         <w:tblLook w:val="04A0" w:firstRow="1" w:lastRow="0" w:firstColumn="1" w:lastColumn="0" w:noHBand="0" w:noVBand="1"/>
       </w:tblPr>
       <w:tblGrid>
-        <w:gridCol w:w="2269"/>
-        <w:gridCol w:w="1842"/>
+        <w:gridCol w:w="2127"/>
+        <w:gridCol w:w="1984"/>
         <w:gridCol w:w="1149"/>
         <w:gridCol w:w="1119"/>
         <w:gridCol w:w="1134"/>
@@ -2650,20 +2249,19 @@
       <w:tr>
         <w:tc>
           <w:tcPr>
-            <w:tcW w:w="2269" w:type="dxa"/>
-            <w:vAlign w:val="center"/>
-          </w:tcPr>
-          <w:p>
-            <w:pPr>
-              <w:pStyle w:val="Prrafodelista"/>
-              <w:ind w:left="0"/>
-              <w:rPr>
-                <w:sz w:val="20"/>
-                <w:szCs w:val="20"/>
-                <w:lang w:val="es-MX"/>
-              </w:rPr>
-            </w:pPr>
-            <w:proofErr w:type="spellStart"/>
+            <w:tcW w:w="2127" w:type="dxa"/>
+            <w:vAlign w:val="center"/>
+          </w:tcPr>
+          <w:p>
+            <w:pPr>
+              <w:pStyle w:val="Prrafodelista"/>
+              <w:ind w:left="0"/>
+              <w:rPr>
+                <w:sz w:val="20"/>
+                <w:szCs w:val="20"/>
+                <w:lang w:val="es-MX"/>
+              </w:rPr>
+            </w:pPr>
             <w:r>
               <w:rPr>
                 <w:rFonts w:ascii="Lucida Console" w:hAnsi="Lucida Console" w:cs="Calibri"/>
@@ -2671,15 +2269,13 @@
                 <w:sz w:val="20"/>
                 <w:szCs w:val="20"/>
               </w:rPr>
-              <w:lastRenderedPageBreak/>
               <w:t>lhs</w:t>
             </w:r>
-            <w:proofErr w:type="spellEnd"/>
-          </w:p>
-        </w:tc>
-        <w:tc>
-          <w:tcPr>
-            <w:tcW w:w="1842" w:type="dxa"/>
+          </w:p>
+        </w:tc>
+        <w:tc>
+          <w:tcPr>
+            <w:tcW w:w="1984" w:type="dxa"/>
             <w:vAlign w:val="bottom"/>
           </w:tcPr>
           <w:p>
@@ -2692,7 +2288,6 @@
                 <w:lang w:val="es-MX"/>
               </w:rPr>
             </w:pPr>
-            <w:proofErr w:type="spellStart"/>
             <w:r>
               <w:rPr>
                 <w:rFonts w:ascii="Calibri" w:hAnsi="Calibri" w:cs="Calibri"/>
@@ -2702,7 +2297,6 @@
               </w:rPr>
               <w:t>rhs</w:t>
             </w:r>
-            <w:proofErr w:type="spellEnd"/>
           </w:p>
         </w:tc>
         <w:tc>
@@ -2720,7 +2314,6 @@
                 <w:lang w:val="es-MX"/>
               </w:rPr>
             </w:pPr>
-            <w:proofErr w:type="spellStart"/>
             <w:r>
               <w:rPr>
                 <w:rFonts w:ascii="Calibri" w:hAnsi="Calibri" w:cs="Calibri"/>
@@ -2730,7 +2323,6 @@
               </w:rPr>
               <w:t>support</w:t>
             </w:r>
-            <w:proofErr w:type="spellEnd"/>
           </w:p>
         </w:tc>
         <w:tc>
@@ -2748,7 +2340,6 @@
                 <w:lang w:val="es-MX"/>
               </w:rPr>
             </w:pPr>
-            <w:proofErr w:type="spellStart"/>
             <w:r>
               <w:rPr>
                 <w:rFonts w:ascii="Calibri" w:hAnsi="Calibri" w:cs="Calibri"/>
@@ -2758,7 +2349,6 @@
               </w:rPr>
               <w:t>confidence</w:t>
             </w:r>
-            <w:proofErr w:type="spellEnd"/>
           </w:p>
         </w:tc>
         <w:tc>
@@ -2776,7 +2366,6 @@
                 <w:lang w:val="es-MX"/>
               </w:rPr>
             </w:pPr>
-            <w:proofErr w:type="spellStart"/>
             <w:r>
               <w:rPr>
                 <w:rFonts w:ascii="Calibri" w:hAnsi="Calibri" w:cs="Calibri"/>
@@ -2786,7 +2375,6 @@
               </w:rPr>
               <w:t>coverage</w:t>
             </w:r>
-            <w:proofErr w:type="spellEnd"/>
           </w:p>
         </w:tc>
         <w:tc>
@@ -2804,7 +2392,6 @@
                 <w:lang w:val="es-MX"/>
               </w:rPr>
             </w:pPr>
-            <w:proofErr w:type="spellStart"/>
             <w:r>
               <w:rPr>
                 <w:rFonts w:ascii="Calibri" w:hAnsi="Calibri" w:cs="Calibri"/>
@@ -2814,7 +2401,6 @@
               </w:rPr>
               <w:t>lift</w:t>
             </w:r>
-            <w:proofErr w:type="spellEnd"/>
           </w:p>
         </w:tc>
         <w:tc>
@@ -2832,7 +2418,6 @@
                 <w:lang w:val="es-MX"/>
               </w:rPr>
             </w:pPr>
-            <w:proofErr w:type="spellStart"/>
             <w:r>
               <w:rPr>
                 <w:rFonts w:ascii="Calibri" w:hAnsi="Calibri" w:cs="Calibri"/>
@@ -2842,119 +2427,56 @@
               </w:rPr>
               <w:t>count</w:t>
             </w:r>
-            <w:proofErr w:type="spellEnd"/>
           </w:p>
         </w:tc>
       </w:tr>
       <w:tr>
         <w:tc>
           <w:tcPr>
-            <w:tcW w:w="2269" w:type="dxa"/>
-            <w:vAlign w:val="center"/>
-          </w:tcPr>
-          <w:p>
-            <w:pPr>
-              <w:rPr>
-                <w:sz w:val="20"/>
-                <w:szCs w:val="20"/>
-              </w:rPr>
-            </w:pPr>
-            <w:r>
-              <w:rPr>
-                <w:rFonts w:ascii="Lucida Sans" w:hAnsi="Lucida Sans" w:cs="Calibri"/>
-                <w:color w:val="000000"/>
-                <w:sz w:val="20"/>
-                <w:szCs w:val="20"/>
-              </w:rPr>
-              <w:t>[5] {</w:t>
-            </w:r>
-            <w:proofErr w:type="spellStart"/>
-            <w:r>
-              <w:rPr>
-                <w:rFonts w:ascii="Lucida Sans" w:hAnsi="Lucida Sans" w:cs="Calibri"/>
-                <w:color w:val="000000"/>
-                <w:sz w:val="20"/>
-                <w:szCs w:val="20"/>
-              </w:rPr>
-              <w:t>edad_per</w:t>
-            </w:r>
-            <w:proofErr w:type="spellEnd"/>
-            <w:proofErr w:type="gramStart"/>
-            <w:r>
-              <w:rPr>
-                <w:rFonts w:ascii="Lucida Sans" w:hAnsi="Lucida Sans" w:cs="Calibri"/>
-                <w:color w:val="000000"/>
-                <w:sz w:val="20"/>
-                <w:szCs w:val="20"/>
-              </w:rPr>
-              <w:t>=[</w:t>
-            </w:r>
-            <w:proofErr w:type="gramEnd"/>
-            <w:r>
-              <w:rPr>
-                <w:rFonts w:ascii="Lucida Sans" w:hAnsi="Lucida Sans" w:cs="Calibri"/>
-                <w:color w:val="000000"/>
-                <w:sz w:val="20"/>
-                <w:szCs w:val="20"/>
-              </w:rPr>
-              <w:t>0,23)}</w:t>
-            </w:r>
-          </w:p>
-        </w:tc>
-        <w:tc>
-          <w:tcPr>
-            <w:tcW w:w="1842" w:type="dxa"/>
-            <w:vAlign w:val="center"/>
-          </w:tcPr>
-          <w:p>
-            <w:pPr>
-              <w:pStyle w:val="Prrafodelista"/>
-              <w:ind w:left="0"/>
-              <w:rPr>
-                <w:sz w:val="20"/>
-                <w:szCs w:val="20"/>
-                <w:lang w:val="es-MX"/>
-              </w:rPr>
-            </w:pPr>
-            <w:r>
-              <w:rPr>
-                <w:rFonts w:ascii="Lucida Sans" w:hAnsi="Lucida Sans" w:cs="Calibri"/>
-                <w:color w:val="000000"/>
-                <w:sz w:val="20"/>
-                <w:szCs w:val="20"/>
-              </w:rPr>
-              <w:t xml:space="preserve"> =&gt; {</w:t>
-            </w:r>
-            <w:proofErr w:type="spellStart"/>
-            <w:r>
-              <w:rPr>
-                <w:rFonts w:ascii="Lucida Sans" w:hAnsi="Lucida Sans" w:cs="Calibri"/>
-                <w:color w:val="000000"/>
-                <w:sz w:val="20"/>
-                <w:szCs w:val="20"/>
-              </w:rPr>
-              <w:t>tipo_veh</w:t>
-            </w:r>
-            <w:proofErr w:type="spellEnd"/>
-            <w:proofErr w:type="gramStart"/>
-            <w:r>
-              <w:rPr>
-                <w:rFonts w:ascii="Lucida Sans" w:hAnsi="Lucida Sans" w:cs="Calibri"/>
-                <w:color w:val="000000"/>
-                <w:sz w:val="20"/>
-                <w:szCs w:val="20"/>
-              </w:rPr>
-              <w:t>=[</w:t>
-            </w:r>
-            <w:proofErr w:type="gramEnd"/>
-            <w:r>
-              <w:rPr>
-                <w:rFonts w:ascii="Lucida Sans" w:hAnsi="Lucida Sans" w:cs="Calibri"/>
-                <w:color w:val="000000"/>
-                <w:sz w:val="20"/>
-                <w:szCs w:val="20"/>
-              </w:rPr>
-              <w:t>4,99]}</w:t>
+            <w:tcW w:w="2127" w:type="dxa"/>
+            <w:vAlign w:val="center"/>
+          </w:tcPr>
+          <w:p>
+            <w:pPr>
+              <w:rPr>
+                <w:sz w:val="20"/>
+                <w:szCs w:val="20"/>
+              </w:rPr>
+            </w:pPr>
+            <w:r>
+              <w:rPr>
+                <w:rFonts w:ascii="Lucida Sans" w:hAnsi="Lucida Sans" w:cs="Calibri"/>
+                <w:color w:val="000000"/>
+                <w:sz w:val="20"/>
+                <w:szCs w:val="20"/>
+              </w:rPr>
+              <w:t>[5] {edad_per=[0,23)}</w:t>
+            </w:r>
+          </w:p>
+        </w:tc>
+        <w:tc>
+          <w:tcPr>
+            <w:tcW w:w="1984" w:type="dxa"/>
+            <w:vAlign w:val="center"/>
+          </w:tcPr>
+          <w:p>
+            <w:pPr>
+              <w:pStyle w:val="Prrafodelista"/>
+              <w:ind w:left="0"/>
+              <w:rPr>
+                <w:sz w:val="20"/>
+                <w:szCs w:val="20"/>
+                <w:lang w:val="es-MX"/>
+              </w:rPr>
+            </w:pPr>
+            <w:r>
+              <w:rPr>
+                <w:rFonts w:ascii="Lucida Sans" w:hAnsi="Lucida Sans" w:cs="Calibri"/>
+                <w:color w:val="000000"/>
+                <w:sz w:val="20"/>
+                <w:szCs w:val="20"/>
+              </w:rPr>
+              <w:t xml:space="preserve"> =&gt; {tipo_veh=[4,99]}</w:t>
             </w:r>
           </w:p>
         </w:tc>
@@ -3092,188 +2614,53 @@
       <w:tr>
         <w:tc>
           <w:tcPr>
-            <w:tcW w:w="2269" w:type="dxa"/>
-            <w:vAlign w:val="center"/>
-          </w:tcPr>
-          <w:p>
-            <w:pPr>
-              <w:pStyle w:val="Prrafodelista"/>
-              <w:ind w:left="0"/>
-              <w:rPr>
-                <w:sz w:val="20"/>
-                <w:szCs w:val="20"/>
-                <w:lang w:val="es-MX"/>
-              </w:rPr>
-            </w:pPr>
-            <w:r>
-              <w:rPr>
-                <w:rFonts w:ascii="Lucida Sans" w:hAnsi="Lucida Sans" w:cs="Calibri"/>
-                <w:color w:val="000000"/>
-                <w:sz w:val="20"/>
-                <w:szCs w:val="20"/>
-              </w:rPr>
-              <w:t>[92</w:t>
-            </w:r>
-            <w:proofErr w:type="gramStart"/>
-            <w:r>
-              <w:rPr>
-                <w:rFonts w:ascii="Lucida Sans" w:hAnsi="Lucida Sans" w:cs="Calibri"/>
-                <w:color w:val="000000"/>
-                <w:sz w:val="20"/>
-                <w:szCs w:val="20"/>
-              </w:rPr>
-              <w:t>]  {</w:t>
-            </w:r>
-            <w:proofErr w:type="spellStart"/>
-            <w:proofErr w:type="gramEnd"/>
-            <w:r>
-              <w:rPr>
-                <w:rFonts w:ascii="Lucida Sans" w:hAnsi="Lucida Sans" w:cs="Calibri"/>
-                <w:color w:val="000000"/>
-                <w:sz w:val="20"/>
-                <w:szCs w:val="20"/>
-              </w:rPr>
-              <w:t>edad_per</w:t>
-            </w:r>
-            <w:proofErr w:type="spellEnd"/>
-            <w:proofErr w:type="gramStart"/>
-            <w:r>
-              <w:rPr>
-                <w:rFonts w:ascii="Lucida Sans" w:hAnsi="Lucida Sans" w:cs="Calibri"/>
-                <w:color w:val="000000"/>
-                <w:sz w:val="20"/>
-                <w:szCs w:val="20"/>
-              </w:rPr>
-              <w:t>=[</w:t>
-            </w:r>
-            <w:proofErr w:type="gramEnd"/>
-            <w:r>
-              <w:rPr>
-                <w:rFonts w:ascii="Lucida Sans" w:hAnsi="Lucida Sans" w:cs="Calibri"/>
-                <w:color w:val="000000"/>
-                <w:sz w:val="20"/>
-                <w:szCs w:val="20"/>
-              </w:rPr>
-              <w:t xml:space="preserve">23,33), </w:t>
-            </w:r>
-            <w:proofErr w:type="spellStart"/>
-            <w:r>
-              <w:rPr>
-                <w:rFonts w:ascii="Lucida Sans" w:hAnsi="Lucida Sans" w:cs="Calibri"/>
-                <w:color w:val="000000"/>
-                <w:sz w:val="20"/>
-                <w:szCs w:val="20"/>
-              </w:rPr>
-              <w:t>tipo_veh</w:t>
-            </w:r>
-            <w:proofErr w:type="spellEnd"/>
-            <w:proofErr w:type="gramStart"/>
-            <w:r>
-              <w:rPr>
-                <w:rFonts w:ascii="Lucida Sans" w:hAnsi="Lucida Sans" w:cs="Calibri"/>
-                <w:color w:val="000000"/>
-                <w:sz w:val="20"/>
-                <w:szCs w:val="20"/>
-              </w:rPr>
-              <w:t>=[</w:t>
-            </w:r>
-            <w:proofErr w:type="gramEnd"/>
-            <w:r>
-              <w:rPr>
-                <w:rFonts w:ascii="Lucida Sans" w:hAnsi="Lucida Sans" w:cs="Calibri"/>
-                <w:color w:val="000000"/>
-                <w:sz w:val="20"/>
-                <w:szCs w:val="20"/>
-              </w:rPr>
-              <w:t xml:space="preserve">4,99], </w:t>
-            </w:r>
-            <w:proofErr w:type="spellStart"/>
-            <w:r>
-              <w:rPr>
-                <w:rFonts w:ascii="Lucida Sans" w:hAnsi="Lucida Sans" w:cs="Calibri"/>
-                <w:color w:val="000000"/>
-                <w:sz w:val="20"/>
-                <w:szCs w:val="20"/>
-              </w:rPr>
-              <w:t>tipo_eve</w:t>
-            </w:r>
-            <w:proofErr w:type="spellEnd"/>
-            <w:proofErr w:type="gramStart"/>
-            <w:r>
-              <w:rPr>
-                <w:rFonts w:ascii="Lucida Sans" w:hAnsi="Lucida Sans" w:cs="Calibri"/>
-                <w:color w:val="000000"/>
-                <w:sz w:val="20"/>
-                <w:szCs w:val="20"/>
-              </w:rPr>
-              <w:t>=[</w:t>
-            </w:r>
-            <w:proofErr w:type="gramEnd"/>
-            <w:r>
-              <w:rPr>
-                <w:rFonts w:ascii="Lucida Sans" w:hAnsi="Lucida Sans" w:cs="Calibri"/>
-                <w:color w:val="000000"/>
-                <w:sz w:val="20"/>
-                <w:szCs w:val="20"/>
-              </w:rPr>
-              <w:t>1,5)}</w:t>
-            </w:r>
-          </w:p>
-        </w:tc>
-        <w:tc>
-          <w:tcPr>
-            <w:tcW w:w="1842" w:type="dxa"/>
-            <w:vAlign w:val="center"/>
-          </w:tcPr>
-          <w:p>
-            <w:pPr>
-              <w:pStyle w:val="Prrafodelista"/>
-              <w:ind w:left="0"/>
-              <w:rPr>
-                <w:sz w:val="20"/>
-                <w:szCs w:val="20"/>
-                <w:lang w:val="es-MX"/>
-              </w:rPr>
-            </w:pPr>
-            <w:r>
-              <w:rPr>
-                <w:rFonts w:ascii="Lucida Sans" w:hAnsi="Lucida Sans" w:cs="Calibri"/>
-                <w:color w:val="000000"/>
-                <w:sz w:val="20"/>
-                <w:szCs w:val="20"/>
-              </w:rPr>
-              <w:t>=&gt;{</w:t>
-            </w:r>
-            <w:proofErr w:type="spellStart"/>
-            <w:r>
-              <w:rPr>
-                <w:rFonts w:ascii="Lucida Sans" w:hAnsi="Lucida Sans" w:cs="Calibri"/>
-                <w:color w:val="000000"/>
-                <w:sz w:val="20"/>
-                <w:szCs w:val="20"/>
-              </w:rPr>
-              <w:t>sexo_per</w:t>
-            </w:r>
-            <w:proofErr w:type="spellEnd"/>
-            <w:proofErr w:type="gramStart"/>
-            <w:r>
-              <w:rPr>
-                <w:rFonts w:ascii="Lucida Sans" w:hAnsi="Lucida Sans" w:cs="Calibri"/>
-                <w:color w:val="000000"/>
-                <w:sz w:val="20"/>
-                <w:szCs w:val="20"/>
-              </w:rPr>
-              <w:t>=[</w:t>
-            </w:r>
-            <w:proofErr w:type="gramEnd"/>
-            <w:r>
-              <w:rPr>
-                <w:rFonts w:ascii="Lucida Sans" w:hAnsi="Lucida Sans" w:cs="Calibri"/>
-                <w:color w:val="000000"/>
-                <w:sz w:val="20"/>
-                <w:szCs w:val="20"/>
-              </w:rPr>
-              <w:t>1,2]}</w:t>
+            <w:tcW w:w="2127" w:type="dxa"/>
+            <w:vAlign w:val="center"/>
+          </w:tcPr>
+          <w:p>
+            <w:pPr>
+              <w:pStyle w:val="Prrafodelista"/>
+              <w:ind w:left="0"/>
+              <w:rPr>
+                <w:sz w:val="20"/>
+                <w:szCs w:val="20"/>
+                <w:lang w:val="es-MX"/>
+              </w:rPr>
+            </w:pPr>
+            <w:r>
+              <w:rPr>
+                <w:rFonts w:ascii="Lucida Sans" w:hAnsi="Lucida Sans" w:cs="Calibri"/>
+                <w:color w:val="000000"/>
+                <w:sz w:val="20"/>
+                <w:szCs w:val="20"/>
+              </w:rPr>
+              <w:t>[92]  {edad_per=[23,33), tipo_veh=[4,99], tipo_eve=[1,5)}</w:t>
+            </w:r>
+          </w:p>
+        </w:tc>
+        <w:tc>
+          <w:tcPr>
+            <w:tcW w:w="1984" w:type="dxa"/>
+            <w:vAlign w:val="center"/>
+          </w:tcPr>
+          <w:p>
+            <w:pPr>
+              <w:pStyle w:val="Prrafodelista"/>
+              <w:ind w:left="0"/>
+              <w:rPr>
+                <w:sz w:val="20"/>
+                <w:szCs w:val="20"/>
+                <w:lang w:val="es-MX"/>
+              </w:rPr>
+            </w:pPr>
+            <w:r>
+              <w:rPr>
+                <w:rFonts w:ascii="Lucida Sans" w:hAnsi="Lucida Sans" w:cs="Calibri"/>
+                <w:color w:val="000000"/>
+                <w:sz w:val="20"/>
+                <w:szCs w:val="20"/>
+              </w:rPr>
+              <w:t>=&gt;{sexo_per=[1,2]}</w:t>
             </w:r>
           </w:p>
         </w:tc>
@@ -3411,146 +2798,53 @@
       <w:tr>
         <w:tc>
           <w:tcPr>
-            <w:tcW w:w="2269" w:type="dxa"/>
-            <w:vAlign w:val="center"/>
-          </w:tcPr>
-          <w:p>
-            <w:pPr>
-              <w:pStyle w:val="Prrafodelista"/>
-              <w:ind w:left="0"/>
-              <w:rPr>
-                <w:sz w:val="20"/>
-                <w:szCs w:val="20"/>
-                <w:lang w:val="es-MX"/>
-              </w:rPr>
-            </w:pPr>
-            <w:r>
-              <w:rPr>
-                <w:rFonts w:ascii="Lucida Sans" w:hAnsi="Lucida Sans" w:cs="Calibri"/>
-                <w:color w:val="000000"/>
-                <w:sz w:val="20"/>
-                <w:szCs w:val="20"/>
-              </w:rPr>
-              <w:t>[79] {</w:t>
-            </w:r>
-            <w:proofErr w:type="spellStart"/>
-            <w:r>
-              <w:rPr>
-                <w:rFonts w:ascii="Lucida Sans" w:hAnsi="Lucida Sans" w:cs="Calibri"/>
-                <w:color w:val="000000"/>
-                <w:sz w:val="20"/>
-                <w:szCs w:val="20"/>
-              </w:rPr>
-              <w:t>edad_per</w:t>
-            </w:r>
-            <w:proofErr w:type="spellEnd"/>
-            <w:proofErr w:type="gramStart"/>
-            <w:r>
-              <w:rPr>
-                <w:rFonts w:ascii="Lucida Sans" w:hAnsi="Lucida Sans" w:cs="Calibri"/>
-                <w:color w:val="000000"/>
-                <w:sz w:val="20"/>
-                <w:szCs w:val="20"/>
-              </w:rPr>
-              <w:t>=[</w:t>
-            </w:r>
-            <w:proofErr w:type="gramEnd"/>
-            <w:r>
-              <w:rPr>
-                <w:rFonts w:ascii="Lucida Sans" w:hAnsi="Lucida Sans" w:cs="Calibri"/>
-                <w:color w:val="000000"/>
-                <w:sz w:val="20"/>
-                <w:szCs w:val="20"/>
-              </w:rPr>
-              <w:t xml:space="preserve">23,33), </w:t>
-            </w:r>
-            <w:proofErr w:type="spellStart"/>
-            <w:r>
-              <w:rPr>
-                <w:rFonts w:ascii="Lucida Sans" w:hAnsi="Lucida Sans" w:cs="Calibri"/>
-                <w:color w:val="000000"/>
-                <w:sz w:val="20"/>
-                <w:szCs w:val="20"/>
-              </w:rPr>
-              <w:t>tipo_eve</w:t>
-            </w:r>
-            <w:proofErr w:type="spellEnd"/>
-            <w:proofErr w:type="gramStart"/>
-            <w:r>
-              <w:rPr>
-                <w:rFonts w:ascii="Lucida Sans" w:hAnsi="Lucida Sans" w:cs="Calibri"/>
-                <w:color w:val="000000"/>
-                <w:sz w:val="20"/>
-                <w:szCs w:val="20"/>
-              </w:rPr>
-              <w:t>=[</w:t>
-            </w:r>
-            <w:proofErr w:type="gramEnd"/>
-            <w:r>
-              <w:rPr>
-                <w:rFonts w:ascii="Lucida Sans" w:hAnsi="Lucida Sans" w:cs="Calibri"/>
-                <w:color w:val="000000"/>
-                <w:sz w:val="20"/>
-                <w:szCs w:val="20"/>
-              </w:rPr>
-              <w:t>1,5)}</w:t>
-            </w:r>
-          </w:p>
-        </w:tc>
-        <w:tc>
-          <w:tcPr>
-            <w:tcW w:w="1842" w:type="dxa"/>
-            <w:vAlign w:val="center"/>
-          </w:tcPr>
-          <w:p>
-            <w:pPr>
-              <w:pStyle w:val="Prrafodelista"/>
-              <w:ind w:left="0"/>
-              <w:rPr>
-                <w:sz w:val="20"/>
-                <w:szCs w:val="20"/>
-                <w:lang w:val="es-MX"/>
-              </w:rPr>
-            </w:pPr>
-            <w:r>
-              <w:rPr>
-                <w:rFonts w:ascii="Lucida Sans" w:hAnsi="Lucida Sans" w:cs="Calibri"/>
-                <w:color w:val="000000"/>
-                <w:sz w:val="20"/>
-                <w:szCs w:val="20"/>
-              </w:rPr>
-              <w:t xml:space="preserve"> =&gt;{</w:t>
-            </w:r>
-            <w:proofErr w:type="spellStart"/>
-            <w:r>
-              <w:rPr>
-                <w:rFonts w:ascii="Lucida Sans" w:hAnsi="Lucida Sans" w:cs="Calibri"/>
-                <w:color w:val="000000"/>
-                <w:sz w:val="20"/>
-                <w:szCs w:val="20"/>
-              </w:rPr>
-              <w:t>tipo_veh</w:t>
-            </w:r>
-            <w:proofErr w:type="spellEnd"/>
-            <w:proofErr w:type="gramStart"/>
-            <w:r>
-              <w:rPr>
-                <w:rFonts w:ascii="Lucida Sans" w:hAnsi="Lucida Sans" w:cs="Calibri"/>
-                <w:color w:val="000000"/>
-                <w:sz w:val="20"/>
-                <w:szCs w:val="20"/>
-              </w:rPr>
-              <w:t>=[</w:t>
-            </w:r>
-            <w:proofErr w:type="gramEnd"/>
-            <w:r>
-              <w:rPr>
-                <w:rFonts w:ascii="Lucida Sans" w:hAnsi="Lucida Sans" w:cs="Calibri"/>
-                <w:color w:val="000000"/>
-                <w:sz w:val="20"/>
-                <w:szCs w:val="20"/>
-              </w:rPr>
-              <w:t>4,99]}</w:t>
+            <w:tcW w:w="2127" w:type="dxa"/>
+            <w:vAlign w:val="center"/>
+          </w:tcPr>
+          <w:p>
+            <w:pPr>
+              <w:pStyle w:val="Prrafodelista"/>
+              <w:ind w:left="0"/>
+              <w:rPr>
+                <w:sz w:val="20"/>
+                <w:szCs w:val="20"/>
+                <w:lang w:val="es-MX"/>
+              </w:rPr>
+            </w:pPr>
+            <w:r>
+              <w:rPr>
+                <w:rFonts w:ascii="Lucida Sans" w:hAnsi="Lucida Sans" w:cs="Calibri"/>
+                <w:color w:val="000000"/>
+                <w:sz w:val="20"/>
+                <w:szCs w:val="20"/>
+              </w:rPr>
+              <w:t>[79] {edad_per=[23,33), tipo_eve=[1,5)}</w:t>
+            </w:r>
+          </w:p>
+        </w:tc>
+        <w:tc>
+          <w:tcPr>
+            <w:tcW w:w="1984" w:type="dxa"/>
+            <w:vAlign w:val="center"/>
+          </w:tcPr>
+          <w:p>
+            <w:pPr>
+              <w:pStyle w:val="Prrafodelista"/>
+              <w:ind w:left="0"/>
+              <w:rPr>
+                <w:sz w:val="20"/>
+                <w:szCs w:val="20"/>
+                <w:lang w:val="es-MX"/>
+              </w:rPr>
+            </w:pPr>
+            <w:r>
+              <w:rPr>
+                <w:rFonts w:ascii="Lucida Sans" w:hAnsi="Lucida Sans" w:cs="Calibri"/>
+                <w:color w:val="000000"/>
+                <w:sz w:val="20"/>
+                <w:szCs w:val="20"/>
+              </w:rPr>
+              <w:t xml:space="preserve"> =&gt;{tipo_veh=[4,99]}</w:t>
             </w:r>
           </w:p>
         </w:tc>
@@ -3688,115 +2982,53 @@
       <w:tr>
         <w:tc>
           <w:tcPr>
-            <w:tcW w:w="2269" w:type="dxa"/>
-            <w:vAlign w:val="center"/>
-          </w:tcPr>
-          <w:p>
-            <w:pPr>
-              <w:pStyle w:val="Prrafodelista"/>
-              <w:ind w:left="0"/>
-              <w:rPr>
-                <w:sz w:val="20"/>
-                <w:szCs w:val="20"/>
-                <w:lang w:val="es-MX"/>
-              </w:rPr>
-            </w:pPr>
-            <w:r>
-              <w:rPr>
-                <w:rFonts w:ascii="Lucida Sans" w:hAnsi="Lucida Sans" w:cs="Calibri"/>
-                <w:color w:val="000000"/>
-                <w:sz w:val="20"/>
-                <w:szCs w:val="20"/>
-              </w:rPr>
-              <w:t>[20] {</w:t>
-            </w:r>
-            <w:proofErr w:type="spellStart"/>
-            <w:r>
-              <w:rPr>
-                <w:rFonts w:ascii="Lucida Sans" w:hAnsi="Lucida Sans" w:cs="Calibri"/>
-                <w:color w:val="000000"/>
-                <w:sz w:val="20"/>
-                <w:szCs w:val="20"/>
-              </w:rPr>
-              <w:t>año_ocu</w:t>
-            </w:r>
-            <w:proofErr w:type="spellEnd"/>
-            <w:proofErr w:type="gramStart"/>
-            <w:r>
-              <w:rPr>
-                <w:rFonts w:ascii="Lucida Sans" w:hAnsi="Lucida Sans" w:cs="Calibri"/>
-                <w:color w:val="000000"/>
-                <w:sz w:val="20"/>
-                <w:szCs w:val="20"/>
-              </w:rPr>
-              <w:t>=[</w:t>
-            </w:r>
-            <w:proofErr w:type="gramEnd"/>
-            <w:r>
-              <w:rPr>
-                <w:rFonts w:ascii="Lucida Sans" w:hAnsi="Lucida Sans" w:cs="Calibri"/>
-                <w:color w:val="000000"/>
-                <w:sz w:val="20"/>
-                <w:szCs w:val="20"/>
-              </w:rPr>
-              <w:t>2018,2021)}</w:t>
-            </w:r>
-          </w:p>
-        </w:tc>
-        <w:tc>
-          <w:tcPr>
-            <w:tcW w:w="1842" w:type="dxa"/>
-            <w:vAlign w:val="center"/>
-          </w:tcPr>
-          <w:p>
-            <w:pPr>
-              <w:pStyle w:val="Prrafodelista"/>
-              <w:ind w:left="0"/>
-              <w:rPr>
-                <w:sz w:val="20"/>
-                <w:szCs w:val="20"/>
-                <w:lang w:val="es-MX"/>
-              </w:rPr>
-            </w:pPr>
-            <w:r>
-              <w:rPr>
-                <w:rFonts w:ascii="Lucida Sans" w:hAnsi="Lucida Sans" w:cs="Calibri"/>
-                <w:color w:val="000000"/>
-                <w:sz w:val="20"/>
-                <w:szCs w:val="20"/>
-              </w:rPr>
-              <w:t>=&gt;{</w:t>
-            </w:r>
-            <w:proofErr w:type="spellStart"/>
-            <w:r>
-              <w:rPr>
-                <w:rFonts w:ascii="Lucida Sans" w:hAnsi="Lucida Sans" w:cs="Calibri"/>
-                <w:color w:val="000000"/>
-                <w:sz w:val="20"/>
-                <w:szCs w:val="20"/>
-              </w:rPr>
-              <w:t>tipo_eve</w:t>
-            </w:r>
-            <w:proofErr w:type="spellEnd"/>
-            <w:proofErr w:type="gramStart"/>
-            <w:r>
-              <w:rPr>
-                <w:rFonts w:ascii="Lucida Sans" w:hAnsi="Lucida Sans" w:cs="Calibri"/>
-                <w:color w:val="000000"/>
-                <w:sz w:val="20"/>
-                <w:szCs w:val="20"/>
-              </w:rPr>
-              <w:t>=[</w:t>
-            </w:r>
-            <w:proofErr w:type="gramEnd"/>
-            <w:r>
-              <w:rPr>
-                <w:rFonts w:ascii="Lucida Sans" w:hAnsi="Lucida Sans" w:cs="Calibri"/>
-                <w:color w:val="000000"/>
-                <w:sz w:val="20"/>
-                <w:szCs w:val="20"/>
-              </w:rPr>
-              <w:t>1,5)}</w:t>
+            <w:tcW w:w="2127" w:type="dxa"/>
+            <w:vAlign w:val="center"/>
+          </w:tcPr>
+          <w:p>
+            <w:pPr>
+              <w:pStyle w:val="Prrafodelista"/>
+              <w:ind w:left="0"/>
+              <w:rPr>
+                <w:sz w:val="20"/>
+                <w:szCs w:val="20"/>
+                <w:lang w:val="es-MX"/>
+              </w:rPr>
+            </w:pPr>
+            <w:r>
+              <w:rPr>
+                <w:rFonts w:ascii="Lucida Sans" w:hAnsi="Lucida Sans" w:cs="Calibri"/>
+                <w:color w:val="000000"/>
+                <w:sz w:val="20"/>
+                <w:szCs w:val="20"/>
+              </w:rPr>
+              <w:t>[20] {año_ocu=[2018,2021)}</w:t>
+            </w:r>
+          </w:p>
+        </w:tc>
+        <w:tc>
+          <w:tcPr>
+            <w:tcW w:w="1984" w:type="dxa"/>
+            <w:vAlign w:val="center"/>
+          </w:tcPr>
+          <w:p>
+            <w:pPr>
+              <w:pStyle w:val="Prrafodelista"/>
+              <w:ind w:left="0"/>
+              <w:rPr>
+                <w:sz w:val="20"/>
+                <w:szCs w:val="20"/>
+                <w:lang w:val="es-MX"/>
+              </w:rPr>
+            </w:pPr>
+            <w:r>
+              <w:rPr>
+                <w:rFonts w:ascii="Lucida Sans" w:hAnsi="Lucida Sans" w:cs="Calibri"/>
+                <w:color w:val="000000"/>
+                <w:sz w:val="20"/>
+                <w:szCs w:val="20"/>
+              </w:rPr>
+              <w:t>=&gt;{tipo_eve=[1,5)}</w:t>
             </w:r>
           </w:p>
         </w:tc>
@@ -4012,7 +3244,6 @@
         </w:rPr>
         <w:t xml:space="preserve">reportados en el departamento de Guatemala, existe una tendencia de que los jóvenes </w:t>
       </w:r>
-      <w:proofErr w:type="gramStart"/>
       <w:r>
         <w:rPr>
           <w:rFonts w:ascii="Calibri" w:eastAsia="Times New Roman" w:hAnsi="Calibri" w:cs="Calibri"/>
@@ -4023,9 +3254,8 @@
           <w:lang w:eastAsia="es-419"/>
           <w14:ligatures w14:val="none"/>
         </w:rPr>
-        <w:t>que  conducen</w:t>
-      </w:r>
-      <w:proofErr w:type="gramEnd"/>
+        <w:t>que conducen</w:t>
+      </w:r>
       <w:r>
         <w:rPr>
           <w:rFonts w:ascii="Calibri" w:eastAsia="Times New Roman" w:hAnsi="Calibri" w:cs="Calibri"/>
@@ -4421,6 +3651,1047 @@
       </w:r>
     </w:p>
     <w:p/>
+    <w:p>
+      <w:r>
+        <w:t>Caso de FPGrowth</w:t>
+      </w:r>
+    </w:p>
+    <w:p>
+      <w:r>
+        <w:t>Tomando en cuenta a la población del departamento de Guatemala y considerando tanto hombres como mujeres, asimismo tanto lesionados como fallecidos.</w:t>
+      </w:r>
+    </w:p>
+    <w:tbl>
+      <w:tblPr>
+        <w:tblStyle w:val="Tablaconcuadrcula"/>
+        <w:tblW w:w="0" w:type="auto"/>
+        <w:tblLook w:val="04A0" w:firstRow="1" w:lastRow="0" w:firstColumn="1" w:lastColumn="0" w:noHBand="0" w:noVBand="1"/>
+      </w:tblPr>
+      <w:tblGrid>
+        <w:gridCol w:w="3499"/>
+        <w:gridCol w:w="1410"/>
+        <w:gridCol w:w="1344"/>
+        <w:gridCol w:w="1231"/>
+        <w:gridCol w:w="1010"/>
+      </w:tblGrid>
+      <w:tr>
+        <w:tc>
+          <w:tcPr>
+            <w:tcW w:w="1698" w:type="dxa"/>
+            <w:vAlign w:val="center"/>
+          </w:tcPr>
+          <w:p>
+            <w:r>
+              <w:rPr>
+                <w:rFonts w:ascii="Lucida Sans" w:hAnsi="Lucida Sans" w:cs="Calibri"/>
+                <w:color w:val="000000"/>
+                <w:sz w:val="20"/>
+                <w:szCs w:val="20"/>
+              </w:rPr>
+              <w:t>rules</w:t>
+            </w:r>
+          </w:p>
+        </w:tc>
+        <w:tc>
+          <w:tcPr>
+            <w:tcW w:w="1699" w:type="dxa"/>
+            <w:vAlign w:val="bottom"/>
+          </w:tcPr>
+          <w:p>
+            <w:r>
+              <w:rPr>
+                <w:rFonts w:ascii="Calibri" w:hAnsi="Calibri" w:cs="Calibri"/>
+                <w:color w:val="000000"/>
+                <w:sz w:val="22"/>
+                <w:szCs w:val="22"/>
+              </w:rPr>
+              <w:t>support</w:t>
+            </w:r>
+          </w:p>
+        </w:tc>
+        <w:tc>
+          <w:tcPr>
+            <w:tcW w:w="1699" w:type="dxa"/>
+            <w:vAlign w:val="bottom"/>
+          </w:tcPr>
+          <w:p>
+            <w:r>
+              <w:rPr>
+                <w:rFonts w:ascii="Calibri" w:hAnsi="Calibri" w:cs="Calibri"/>
+                <w:color w:val="000000"/>
+                <w:sz w:val="22"/>
+                <w:szCs w:val="22"/>
+              </w:rPr>
+              <w:t>confidence</w:t>
+            </w:r>
+          </w:p>
+        </w:tc>
+        <w:tc>
+          <w:tcPr>
+            <w:tcW w:w="1699" w:type="dxa"/>
+            <w:vAlign w:val="bottom"/>
+          </w:tcPr>
+          <w:p>
+            <w:r>
+              <w:rPr>
+                <w:rFonts w:ascii="Calibri" w:hAnsi="Calibri" w:cs="Calibri"/>
+                <w:color w:val="000000"/>
+                <w:sz w:val="22"/>
+                <w:szCs w:val="22"/>
+              </w:rPr>
+              <w:t>lift</w:t>
+            </w:r>
+          </w:p>
+        </w:tc>
+        <w:tc>
+          <w:tcPr>
+            <w:tcW w:w="1699" w:type="dxa"/>
+            <w:vAlign w:val="bottom"/>
+          </w:tcPr>
+          <w:p>
+            <w:r>
+              <w:rPr>
+                <w:rFonts w:ascii="Calibri" w:hAnsi="Calibri" w:cs="Calibri"/>
+                <w:color w:val="000000"/>
+                <w:sz w:val="22"/>
+                <w:szCs w:val="22"/>
+              </w:rPr>
+              <w:t>count</w:t>
+            </w:r>
+          </w:p>
+        </w:tc>
+      </w:tr>
+      <w:tr>
+        <w:tc>
+          <w:tcPr>
+            <w:tcW w:w="1698" w:type="dxa"/>
+            <w:vAlign w:val="center"/>
+          </w:tcPr>
+          <w:p>
+            <w:r>
+              <w:rPr>
+                <w:rFonts w:ascii="Lucida Sans" w:hAnsi="Lucida Sans" w:cs="Calibri"/>
+                <w:color w:val="000000"/>
+                <w:sz w:val="20"/>
+                <w:szCs w:val="20"/>
+              </w:rPr>
+              <w:t>{sexo_per=[1,2],tipo_veh=[1,4)} =&gt; {fall_les=[2,3]}</w:t>
+            </w:r>
+          </w:p>
+        </w:tc>
+        <w:tc>
+          <w:tcPr>
+            <w:tcW w:w="1699" w:type="dxa"/>
+            <w:vAlign w:val="center"/>
+          </w:tcPr>
+          <w:p>
+            <w:r>
+              <w:rPr>
+                <w:rFonts w:ascii="Lucida Sans" w:hAnsi="Lucida Sans" w:cs="Calibri"/>
+                <w:color w:val="000000"/>
+                <w:sz w:val="20"/>
+                <w:szCs w:val="20"/>
+              </w:rPr>
+              <w:t>0.2299763</w:t>
+            </w:r>
+          </w:p>
+        </w:tc>
+        <w:tc>
+          <w:tcPr>
+            <w:tcW w:w="1699" w:type="dxa"/>
+            <w:vAlign w:val="center"/>
+          </w:tcPr>
+          <w:p>
+            <w:r>
+              <w:rPr>
+                <w:rFonts w:ascii="Lucida Sans" w:hAnsi="Lucida Sans" w:cs="Calibri"/>
+                <w:color w:val="000000"/>
+                <w:sz w:val="20"/>
+                <w:szCs w:val="20"/>
+              </w:rPr>
+              <w:t>0.88478</w:t>
+            </w:r>
+          </w:p>
+        </w:tc>
+        <w:tc>
+          <w:tcPr>
+            <w:tcW w:w="1699" w:type="dxa"/>
+            <w:vAlign w:val="center"/>
+          </w:tcPr>
+          <w:p>
+            <w:r>
+              <w:rPr>
+                <w:rFonts w:ascii="Lucida Sans" w:hAnsi="Lucida Sans" w:cs="Calibri"/>
+                <w:color w:val="000000"/>
+                <w:sz w:val="20"/>
+                <w:szCs w:val="20"/>
+              </w:rPr>
+              <w:t>1.00895</w:t>
+            </w:r>
+          </w:p>
+        </w:tc>
+        <w:tc>
+          <w:tcPr>
+            <w:tcW w:w="1699" w:type="dxa"/>
+            <w:vAlign w:val="center"/>
+          </w:tcPr>
+          <w:p>
+            <w:r>
+              <w:rPr>
+                <w:rFonts w:ascii="Lucida Sans" w:hAnsi="Lucida Sans" w:cs="Calibri"/>
+                <w:color w:val="000000"/>
+                <w:sz w:val="20"/>
+                <w:szCs w:val="20"/>
+              </w:rPr>
+              <w:t>6604</w:t>
+            </w:r>
+          </w:p>
+        </w:tc>
+      </w:tr>
+      <w:tr>
+        <w:tc>
+          <w:tcPr>
+            <w:tcW w:w="1698" w:type="dxa"/>
+            <w:vAlign w:val="center"/>
+          </w:tcPr>
+          <w:p>
+            <w:pPr>
+              <w:rPr>
+                <w:lang w:val="en-US"/>
+              </w:rPr>
+            </w:pPr>
+            <w:r>
+              <w:rPr>
+                <w:rFonts w:ascii="Lucida Sans" w:hAnsi="Lucida Sans" w:cs="Calibri"/>
+                <w:color w:val="000000"/>
+                <w:sz w:val="20"/>
+                <w:szCs w:val="20"/>
+                <w:lang w:val="en-US"/>
+              </w:rPr>
+              <w:t>{sexo_per=[1,2],edad_per=[0,23)} =&gt; {fall_les=[2,3]}</w:t>
+            </w:r>
+          </w:p>
+        </w:tc>
+        <w:tc>
+          <w:tcPr>
+            <w:tcW w:w="1699" w:type="dxa"/>
+            <w:vAlign w:val="center"/>
+          </w:tcPr>
+          <w:p>
+            <w:r>
+              <w:rPr>
+                <w:rFonts w:ascii="Lucida Sans" w:hAnsi="Lucida Sans" w:cs="Calibri"/>
+                <w:color w:val="000000"/>
+                <w:sz w:val="20"/>
+                <w:szCs w:val="20"/>
+              </w:rPr>
+              <w:t>0.2651483</w:t>
+            </w:r>
+          </w:p>
+        </w:tc>
+        <w:tc>
+          <w:tcPr>
+            <w:tcW w:w="1699" w:type="dxa"/>
+            <w:vAlign w:val="center"/>
+          </w:tcPr>
+          <w:p>
+            <w:r>
+              <w:rPr>
+                <w:rFonts w:ascii="Lucida Sans" w:hAnsi="Lucida Sans" w:cs="Calibri"/>
+                <w:color w:val="000000"/>
+                <w:sz w:val="20"/>
+                <w:szCs w:val="20"/>
+              </w:rPr>
+              <w:t>0.9179</w:t>
+            </w:r>
+          </w:p>
+        </w:tc>
+        <w:tc>
+          <w:tcPr>
+            <w:tcW w:w="1699" w:type="dxa"/>
+            <w:vAlign w:val="center"/>
+          </w:tcPr>
+          <w:p>
+            <w:r>
+              <w:rPr>
+                <w:rFonts w:ascii="Lucida Sans" w:hAnsi="Lucida Sans" w:cs="Calibri"/>
+                <w:color w:val="000000"/>
+                <w:sz w:val="20"/>
+                <w:szCs w:val="20"/>
+              </w:rPr>
+              <w:t>1.04672</w:t>
+            </w:r>
+          </w:p>
+        </w:tc>
+        <w:tc>
+          <w:tcPr>
+            <w:tcW w:w="1699" w:type="dxa"/>
+            <w:vAlign w:val="center"/>
+          </w:tcPr>
+          <w:p>
+            <w:r>
+              <w:rPr>
+                <w:rFonts w:ascii="Lucida Sans" w:hAnsi="Lucida Sans" w:cs="Calibri"/>
+                <w:color w:val="000000"/>
+                <w:sz w:val="20"/>
+                <w:szCs w:val="20"/>
+              </w:rPr>
+              <w:t>7614</w:t>
+            </w:r>
+          </w:p>
+        </w:tc>
+      </w:tr>
+      <w:tr>
+        <w:tc>
+          <w:tcPr>
+            <w:tcW w:w="1698" w:type="dxa"/>
+            <w:vAlign w:val="center"/>
+          </w:tcPr>
+          <w:p>
+            <w:r>
+              <w:rPr>
+                <w:rFonts w:ascii="Lucida Sans" w:hAnsi="Lucida Sans" w:cs="Calibri"/>
+                <w:color w:val="000000"/>
+                <w:sz w:val="20"/>
+                <w:szCs w:val="20"/>
+              </w:rPr>
+              <w:t>{mes_ocu=[1,5),tipo_veh=[4,99]} =&gt; {fall_les=[2,3]}</w:t>
+            </w:r>
+          </w:p>
+        </w:tc>
+        <w:tc>
+          <w:tcPr>
+            <w:tcW w:w="1699" w:type="dxa"/>
+            <w:vAlign w:val="center"/>
+          </w:tcPr>
+          <w:p>
+            <w:r>
+              <w:rPr>
+                <w:rFonts w:ascii="Lucida Sans" w:hAnsi="Lucida Sans" w:cs="Calibri"/>
+                <w:color w:val="000000"/>
+                <w:sz w:val="20"/>
+                <w:szCs w:val="20"/>
+              </w:rPr>
+              <w:t>0.2118331</w:t>
+            </w:r>
+          </w:p>
+        </w:tc>
+        <w:tc>
+          <w:tcPr>
+            <w:tcW w:w="1699" w:type="dxa"/>
+            <w:vAlign w:val="center"/>
+          </w:tcPr>
+          <w:p>
+            <w:r>
+              <w:rPr>
+                <w:rFonts w:ascii="Lucida Sans" w:hAnsi="Lucida Sans" w:cs="Calibri"/>
+                <w:color w:val="000000"/>
+                <w:sz w:val="20"/>
+                <w:szCs w:val="20"/>
+              </w:rPr>
+              <w:t>0.875</w:t>
+            </w:r>
+          </w:p>
+        </w:tc>
+        <w:tc>
+          <w:tcPr>
+            <w:tcW w:w="1699" w:type="dxa"/>
+            <w:vAlign w:val="center"/>
+          </w:tcPr>
+          <w:p>
+            <w:r>
+              <w:rPr>
+                <w:rFonts w:ascii="Lucida Sans" w:hAnsi="Lucida Sans" w:cs="Calibri"/>
+                <w:color w:val="000000"/>
+                <w:sz w:val="20"/>
+                <w:szCs w:val="20"/>
+              </w:rPr>
+              <w:t>0.9978</w:t>
+            </w:r>
+          </w:p>
+        </w:tc>
+        <w:tc>
+          <w:tcPr>
+            <w:tcW w:w="1699" w:type="dxa"/>
+            <w:vAlign w:val="center"/>
+          </w:tcPr>
+          <w:p>
+            <w:r>
+              <w:rPr>
+                <w:rFonts w:ascii="Lucida Sans" w:hAnsi="Lucida Sans" w:cs="Calibri"/>
+                <w:color w:val="000000"/>
+                <w:sz w:val="20"/>
+                <w:szCs w:val="20"/>
+              </w:rPr>
+              <w:t>6083</w:t>
+            </w:r>
+          </w:p>
+        </w:tc>
+      </w:tr>
+      <w:tr>
+        <w:tc>
+          <w:tcPr>
+            <w:tcW w:w="1698" w:type="dxa"/>
+            <w:vAlign w:val="center"/>
+          </w:tcPr>
+          <w:p>
+            <w:r>
+              <w:rPr>
+                <w:rFonts w:ascii="Lucida Sans" w:hAnsi="Lucida Sans" w:cs="Calibri"/>
+                <w:color w:val="000000"/>
+                <w:sz w:val="20"/>
+                <w:szCs w:val="20"/>
+              </w:rPr>
+              <w:lastRenderedPageBreak/>
+              <w:t>{día_ocu=[11,21),tipo_veh=[4,99]} =&gt; {fall_les=[2,3]}</w:t>
+            </w:r>
+          </w:p>
+        </w:tc>
+        <w:tc>
+          <w:tcPr>
+            <w:tcW w:w="1699" w:type="dxa"/>
+            <w:vAlign w:val="center"/>
+          </w:tcPr>
+          <w:p>
+            <w:r>
+              <w:rPr>
+                <w:rFonts w:ascii="Lucida Sans" w:hAnsi="Lucida Sans" w:cs="Calibri"/>
+                <w:color w:val="000000"/>
+                <w:sz w:val="20"/>
+                <w:szCs w:val="20"/>
+              </w:rPr>
+              <w:t>0.2178228</w:t>
+            </w:r>
+          </w:p>
+        </w:tc>
+        <w:tc>
+          <w:tcPr>
+            <w:tcW w:w="1699" w:type="dxa"/>
+            <w:vAlign w:val="center"/>
+          </w:tcPr>
+          <w:p>
+            <w:r>
+              <w:rPr>
+                <w:rFonts w:ascii="Lucida Sans" w:hAnsi="Lucida Sans" w:cs="Calibri"/>
+                <w:color w:val="000000"/>
+                <w:sz w:val="20"/>
+                <w:szCs w:val="20"/>
+              </w:rPr>
+              <w:t>0.87299</w:t>
+            </w:r>
+          </w:p>
+        </w:tc>
+        <w:tc>
+          <w:tcPr>
+            <w:tcW w:w="1699" w:type="dxa"/>
+            <w:vAlign w:val="center"/>
+          </w:tcPr>
+          <w:p>
+            <w:r>
+              <w:rPr>
+                <w:rFonts w:ascii="Lucida Sans" w:hAnsi="Lucida Sans" w:cs="Calibri"/>
+                <w:color w:val="000000"/>
+                <w:sz w:val="20"/>
+                <w:szCs w:val="20"/>
+              </w:rPr>
+              <w:t>0.99551</w:t>
+            </w:r>
+          </w:p>
+        </w:tc>
+        <w:tc>
+          <w:tcPr>
+            <w:tcW w:w="1699" w:type="dxa"/>
+            <w:vAlign w:val="center"/>
+          </w:tcPr>
+          <w:p>
+            <w:r>
+              <w:rPr>
+                <w:rFonts w:ascii="Lucida Sans" w:hAnsi="Lucida Sans" w:cs="Calibri"/>
+                <w:color w:val="000000"/>
+                <w:sz w:val="20"/>
+                <w:szCs w:val="20"/>
+              </w:rPr>
+              <w:t>6255</w:t>
+            </w:r>
+          </w:p>
+        </w:tc>
+      </w:tr>
+    </w:tbl>
+    <w:p/>
+    <w:p>
+      <w:r>
+        <w:t>Existe una fuerte correlación para estas 4 reglas</w:t>
+      </w:r>
+      <w:r>
+        <w:t xml:space="preserve"> obtenidas mediante</w:t>
+      </w:r>
+      <w:r>
+        <w:t xml:space="preserve"> </w:t>
+      </w:r>
+      <w:r>
+        <w:t xml:space="preserve">fpgrowth, </w:t>
+      </w:r>
+      <w:r>
+        <w:t xml:space="preserve">de que los accidentes ya sea que repercutan en muertes o lesiones sean aquellos casos en los que </w:t>
+      </w:r>
+      <w:r>
+        <w:t>las personas se</w:t>
+      </w:r>
+      <w:r>
+        <w:t xml:space="preserve"> movilicen en motocicleta o </w:t>
+      </w:r>
+      <w:r>
+        <w:t>vehículos</w:t>
+      </w:r>
+      <w:r>
+        <w:t xml:space="preserve"> </w:t>
+      </w:r>
+      <w:r>
+        <w:t>d</w:t>
+      </w:r>
+      <w:r>
+        <w:t>esconocidos, independientemente</w:t>
+      </w:r>
+      <w:r>
+        <w:t xml:space="preserve"> de que</w:t>
+      </w:r>
+      <w:r>
+        <w:t xml:space="preserve"> si son hombres o mujeres</w:t>
+      </w:r>
+      <w:r>
+        <w:t>, cumpliéndose</w:t>
+      </w:r>
+      <w:r>
+        <w:t xml:space="preserve"> el 25% de las veces con altas probabilidades.</w:t>
+      </w:r>
+    </w:p>
+    <w:p>
+      <w:r>
+        <w:t xml:space="preserve">En los primeros cinco meses del año se estima que un accidente suceda en moto en la metrópoli con un 87.5% de probabilidad  </w:t>
+      </w:r>
+      <w:r>
+        <w:t xml:space="preserve"> y además también existe una regla que correlaciona que esa misma probabilidad indica que los incidentes sucedan a mediados de mes</w:t>
+      </w:r>
+    </w:p>
+    <w:p>
+      <w:r>
+        <w:t>El dato alarmante es que las incidencias suceden con mayor probabilidad para hombres o mujeres entre los 0 y 23 años.</w:t>
+      </w:r>
+    </w:p>
+    <w:p/>
+    <w:p>
+      <w:r>
+        <w:t>Análisis de casos fallecidos</w:t>
+      </w:r>
+    </w:p>
+    <w:p/>
+    <w:p>
+      <w:r>
+        <w:t>Se redujo la cantidad de reglas a 100, de las cuales se destacan las siguientes 4:</w:t>
+      </w:r>
+    </w:p>
+    <w:tbl>
+      <w:tblPr>
+        <w:tblStyle w:val="Tablaconcuadrcula"/>
+        <w:tblW w:w="8642" w:type="dxa"/>
+        <w:tblLayout w:type="fixed"/>
+        <w:tblLook w:val="04A0" w:firstRow="1" w:lastRow="0" w:firstColumn="1" w:lastColumn="0" w:noHBand="0" w:noVBand="1"/>
+      </w:tblPr>
+      <w:tblGrid>
+        <w:gridCol w:w="4248"/>
+        <w:gridCol w:w="1134"/>
+        <w:gridCol w:w="1276"/>
+        <w:gridCol w:w="1065"/>
+        <w:gridCol w:w="919"/>
+      </w:tblGrid>
+      <w:tr>
+        <w:tc>
+          <w:tcPr>
+            <w:tcW w:w="4248" w:type="dxa"/>
+            <w:vAlign w:val="center"/>
+          </w:tcPr>
+          <w:p>
+            <w:r>
+              <w:rPr>
+                <w:rFonts w:ascii="Lucida Sans" w:hAnsi="Lucida Sans" w:cs="Calibri"/>
+                <w:color w:val="000000"/>
+                <w:sz w:val="20"/>
+                <w:szCs w:val="20"/>
+              </w:rPr>
+              <w:t>rules</w:t>
+            </w:r>
+          </w:p>
+        </w:tc>
+        <w:tc>
+          <w:tcPr>
+            <w:tcW w:w="1134" w:type="dxa"/>
+            <w:vAlign w:val="bottom"/>
+          </w:tcPr>
+          <w:p>
+            <w:r>
+              <w:rPr>
+                <w:rFonts w:ascii="Calibri" w:hAnsi="Calibri" w:cs="Calibri"/>
+                <w:color w:val="000000"/>
+                <w:sz w:val="22"/>
+                <w:szCs w:val="22"/>
+              </w:rPr>
+              <w:t>support</w:t>
+            </w:r>
+          </w:p>
+        </w:tc>
+        <w:tc>
+          <w:tcPr>
+            <w:tcW w:w="1276" w:type="dxa"/>
+            <w:vAlign w:val="bottom"/>
+          </w:tcPr>
+          <w:p>
+            <w:r>
+              <w:rPr>
+                <w:rFonts w:ascii="Calibri" w:hAnsi="Calibri" w:cs="Calibri"/>
+                <w:color w:val="000000"/>
+                <w:sz w:val="22"/>
+                <w:szCs w:val="22"/>
+              </w:rPr>
+              <w:t>confidence</w:t>
+            </w:r>
+          </w:p>
+        </w:tc>
+        <w:tc>
+          <w:tcPr>
+            <w:tcW w:w="1065" w:type="dxa"/>
+            <w:vAlign w:val="bottom"/>
+          </w:tcPr>
+          <w:p>
+            <w:r>
+              <w:rPr>
+                <w:rFonts w:ascii="Calibri" w:hAnsi="Calibri" w:cs="Calibri"/>
+                <w:color w:val="000000"/>
+                <w:sz w:val="22"/>
+                <w:szCs w:val="22"/>
+              </w:rPr>
+              <w:t>lift</w:t>
+            </w:r>
+          </w:p>
+        </w:tc>
+        <w:tc>
+          <w:tcPr>
+            <w:tcW w:w="919" w:type="dxa"/>
+            <w:vAlign w:val="bottom"/>
+          </w:tcPr>
+          <w:p>
+            <w:r>
+              <w:rPr>
+                <w:rFonts w:ascii="Calibri" w:hAnsi="Calibri" w:cs="Calibri"/>
+                <w:color w:val="000000"/>
+                <w:sz w:val="22"/>
+                <w:szCs w:val="22"/>
+              </w:rPr>
+              <w:t>count</w:t>
+            </w:r>
+          </w:p>
+        </w:tc>
+      </w:tr>
+      <w:tr>
+        <w:tc>
+          <w:tcPr>
+            <w:tcW w:w="4248" w:type="dxa"/>
+            <w:vAlign w:val="center"/>
+          </w:tcPr>
+          <w:p>
+            <w:r>
+              <w:rPr>
+                <w:rFonts w:ascii="Lucida Sans" w:hAnsi="Lucida Sans" w:cs="Calibri"/>
+                <w:color w:val="000000"/>
+                <w:sz w:val="20"/>
+                <w:szCs w:val="20"/>
+              </w:rPr>
+              <w:t>{sexo_per=[1,2],edad_per=[23,33),tipo_eve=[1,5)} =&gt; {tipo_veh=[4,99]}</w:t>
+            </w:r>
+          </w:p>
+        </w:tc>
+        <w:tc>
+          <w:tcPr>
+            <w:tcW w:w="1134" w:type="dxa"/>
+            <w:vAlign w:val="center"/>
+          </w:tcPr>
+          <w:p>
+            <w:r>
+              <w:rPr>
+                <w:rFonts w:ascii="Lucida Sans" w:hAnsi="Lucida Sans" w:cs="Calibri"/>
+                <w:color w:val="000000"/>
+                <w:sz w:val="20"/>
+                <w:szCs w:val="20"/>
+              </w:rPr>
+              <w:t>0.2122319</w:t>
+            </w:r>
+          </w:p>
+        </w:tc>
+        <w:tc>
+          <w:tcPr>
+            <w:tcW w:w="1276" w:type="dxa"/>
+            <w:vAlign w:val="center"/>
+          </w:tcPr>
+          <w:p>
+            <w:r>
+              <w:rPr>
+                <w:rFonts w:ascii="Lucida Sans" w:hAnsi="Lucida Sans" w:cs="Calibri"/>
+                <w:color w:val="000000"/>
+                <w:sz w:val="20"/>
+                <w:szCs w:val="20"/>
+              </w:rPr>
+              <w:t>0.81031</w:t>
+            </w:r>
+          </w:p>
+        </w:tc>
+        <w:tc>
+          <w:tcPr>
+            <w:tcW w:w="1065" w:type="dxa"/>
+            <w:vAlign w:val="center"/>
+          </w:tcPr>
+          <w:p>
+            <w:r>
+              <w:rPr>
+                <w:rFonts w:ascii="Lucida Sans" w:hAnsi="Lucida Sans" w:cs="Calibri"/>
+                <w:color w:val="000000"/>
+                <w:sz w:val="20"/>
+                <w:szCs w:val="20"/>
+              </w:rPr>
+              <w:t>1.09833</w:t>
+            </w:r>
+          </w:p>
+        </w:tc>
+        <w:tc>
+          <w:tcPr>
+            <w:tcW w:w="919" w:type="dxa"/>
+            <w:vAlign w:val="center"/>
+          </w:tcPr>
+          <w:p>
+            <w:r>
+              <w:rPr>
+                <w:rFonts w:ascii="Lucida Sans" w:hAnsi="Lucida Sans" w:cs="Calibri"/>
+                <w:color w:val="000000"/>
+                <w:sz w:val="20"/>
+                <w:szCs w:val="20"/>
+              </w:rPr>
+              <w:t>5344</w:t>
+            </w:r>
+          </w:p>
+        </w:tc>
+      </w:tr>
+      <w:tr>
+        <w:tc>
+          <w:tcPr>
+            <w:tcW w:w="4248" w:type="dxa"/>
+            <w:vAlign w:val="center"/>
+          </w:tcPr>
+          <w:p>
+            <w:r>
+              <w:rPr>
+                <w:rFonts w:ascii="Lucida Sans" w:hAnsi="Lucida Sans" w:cs="Calibri"/>
+                <w:color w:val="000000"/>
+                <w:sz w:val="20"/>
+                <w:szCs w:val="20"/>
+              </w:rPr>
+              <w:t>{tipo_veh=[4,99]} =&gt; {tipo_eve=[1,5)}</w:t>
+            </w:r>
+          </w:p>
+        </w:tc>
+        <w:tc>
+          <w:tcPr>
+            <w:tcW w:w="1134" w:type="dxa"/>
+            <w:vAlign w:val="center"/>
+          </w:tcPr>
+          <w:p>
+            <w:r>
+              <w:rPr>
+                <w:rFonts w:ascii="Lucida Sans" w:hAnsi="Lucida Sans" w:cs="Calibri"/>
+                <w:color w:val="000000"/>
+                <w:sz w:val="20"/>
+                <w:szCs w:val="20"/>
+              </w:rPr>
+              <w:t>0.5151708</w:t>
+            </w:r>
+          </w:p>
+        </w:tc>
+        <w:tc>
+          <w:tcPr>
+            <w:tcW w:w="1276" w:type="dxa"/>
+            <w:vAlign w:val="center"/>
+          </w:tcPr>
+          <w:p>
+            <w:r>
+              <w:rPr>
+                <w:rFonts w:ascii="Lucida Sans" w:hAnsi="Lucida Sans" w:cs="Calibri"/>
+                <w:color w:val="000000"/>
+                <w:sz w:val="20"/>
+                <w:szCs w:val="20"/>
+              </w:rPr>
+              <w:t>0.69828</w:t>
+            </w:r>
+          </w:p>
+        </w:tc>
+        <w:tc>
+          <w:tcPr>
+            <w:tcW w:w="1065" w:type="dxa"/>
+            <w:vAlign w:val="center"/>
+          </w:tcPr>
+          <w:p>
+            <w:r>
+              <w:rPr>
+                <w:rFonts w:ascii="Lucida Sans" w:hAnsi="Lucida Sans" w:cs="Calibri"/>
+                <w:color w:val="000000"/>
+                <w:sz w:val="20"/>
+                <w:szCs w:val="20"/>
+              </w:rPr>
+              <w:t>1.0484</w:t>
+            </w:r>
+          </w:p>
+        </w:tc>
+        <w:tc>
+          <w:tcPr>
+            <w:tcW w:w="919" w:type="dxa"/>
+            <w:vAlign w:val="center"/>
+          </w:tcPr>
+          <w:p>
+            <w:r>
+              <w:rPr>
+                <w:rFonts w:ascii="Lucida Sans" w:hAnsi="Lucida Sans" w:cs="Calibri"/>
+                <w:color w:val="000000"/>
+                <w:sz w:val="20"/>
+                <w:szCs w:val="20"/>
+              </w:rPr>
+              <w:t>12972</w:t>
+            </w:r>
+          </w:p>
+        </w:tc>
+      </w:tr>
+      <w:tr>
+        <w:tc>
+          <w:tcPr>
+            <w:tcW w:w="4248" w:type="dxa"/>
+            <w:vAlign w:val="center"/>
+          </w:tcPr>
+          <w:p>
+            <w:r>
+              <w:rPr>
+                <w:rFonts w:ascii="Lucida Sans" w:hAnsi="Lucida Sans" w:cs="Calibri"/>
+                <w:color w:val="000000"/>
+                <w:sz w:val="20"/>
+                <w:szCs w:val="20"/>
+              </w:rPr>
+              <w:t>{mes_ocu=[9,12],sexo_per=[1,2]} =&gt; {tipo_veh=[4,99]}</w:t>
+            </w:r>
+          </w:p>
+        </w:tc>
+        <w:tc>
+          <w:tcPr>
+            <w:tcW w:w="1134" w:type="dxa"/>
+            <w:vAlign w:val="center"/>
+          </w:tcPr>
+          <w:p>
+            <w:r>
+              <w:rPr>
+                <w:rFonts w:ascii="Lucida Sans" w:hAnsi="Lucida Sans" w:cs="Calibri"/>
+                <w:color w:val="000000"/>
+                <w:sz w:val="20"/>
+                <w:szCs w:val="20"/>
+              </w:rPr>
+              <w:t>0.2589754</w:t>
+            </w:r>
+          </w:p>
+        </w:tc>
+        <w:tc>
+          <w:tcPr>
+            <w:tcW w:w="1276" w:type="dxa"/>
+            <w:vAlign w:val="center"/>
+          </w:tcPr>
+          <w:p>
+            <w:r>
+              <w:rPr>
+                <w:rFonts w:ascii="Lucida Sans" w:hAnsi="Lucida Sans" w:cs="Calibri"/>
+                <w:color w:val="000000"/>
+                <w:sz w:val="20"/>
+                <w:szCs w:val="20"/>
+              </w:rPr>
+              <w:t>0.73742</w:t>
+            </w:r>
+          </w:p>
+        </w:tc>
+        <w:tc>
+          <w:tcPr>
+            <w:tcW w:w="1065" w:type="dxa"/>
+            <w:vAlign w:val="center"/>
+          </w:tcPr>
+          <w:p>
+            <w:r>
+              <w:rPr>
+                <w:rFonts w:ascii="Lucida Sans" w:hAnsi="Lucida Sans" w:cs="Calibri"/>
+                <w:color w:val="000000"/>
+                <w:sz w:val="20"/>
+                <w:szCs w:val="20"/>
+              </w:rPr>
+              <w:t>0.99953</w:t>
+            </w:r>
+          </w:p>
+        </w:tc>
+        <w:tc>
+          <w:tcPr>
+            <w:tcW w:w="919" w:type="dxa"/>
+            <w:vAlign w:val="center"/>
+          </w:tcPr>
+          <w:p>
+            <w:r>
+              <w:rPr>
+                <w:rFonts w:ascii="Lucida Sans" w:hAnsi="Lucida Sans" w:cs="Calibri"/>
+                <w:color w:val="000000"/>
+                <w:sz w:val="20"/>
+                <w:szCs w:val="20"/>
+              </w:rPr>
+              <w:t>6521</w:t>
+            </w:r>
+          </w:p>
+        </w:tc>
+      </w:tr>
+      <w:tr>
+        <w:tc>
+          <w:tcPr>
+            <w:tcW w:w="4248" w:type="dxa"/>
+            <w:vAlign w:val="center"/>
+          </w:tcPr>
+          <w:p>
+            <w:r>
+              <w:rPr>
+                <w:rFonts w:ascii="Lucida Sans" w:hAnsi="Lucida Sans" w:cs="Calibri"/>
+                <w:color w:val="000000"/>
+                <w:sz w:val="20"/>
+                <w:szCs w:val="20"/>
+              </w:rPr>
+              <w:t>{día_ocu=[21,31],sexo_per=[1,2]} =&gt; {tipo_veh=[4,99]}</w:t>
+            </w:r>
+          </w:p>
+        </w:tc>
+        <w:tc>
+          <w:tcPr>
+            <w:tcW w:w="1134" w:type="dxa"/>
+            <w:vAlign w:val="center"/>
+          </w:tcPr>
+          <w:p>
+            <w:r>
+              <w:rPr>
+                <w:rFonts w:ascii="Lucida Sans" w:hAnsi="Lucida Sans" w:cs="Calibri"/>
+                <w:color w:val="000000"/>
+                <w:sz w:val="20"/>
+                <w:szCs w:val="20"/>
+              </w:rPr>
+              <w:t>0.246942</w:t>
+            </w:r>
+          </w:p>
+        </w:tc>
+        <w:tc>
+          <w:tcPr>
+            <w:tcW w:w="1276" w:type="dxa"/>
+            <w:vAlign w:val="center"/>
+          </w:tcPr>
+          <w:p>
+            <w:r>
+              <w:rPr>
+                <w:rFonts w:ascii="Lucida Sans" w:hAnsi="Lucida Sans" w:cs="Calibri"/>
+                <w:color w:val="000000"/>
+                <w:sz w:val="20"/>
+                <w:szCs w:val="20"/>
+              </w:rPr>
+              <w:t>0.73438</w:t>
+            </w:r>
+          </w:p>
+        </w:tc>
+        <w:tc>
+          <w:tcPr>
+            <w:tcW w:w="1065" w:type="dxa"/>
+            <w:vAlign w:val="center"/>
+          </w:tcPr>
+          <w:p>
+            <w:r>
+              <w:rPr>
+                <w:rFonts w:ascii="Lucida Sans" w:hAnsi="Lucida Sans" w:cs="Calibri"/>
+                <w:color w:val="000000"/>
+                <w:sz w:val="20"/>
+                <w:szCs w:val="20"/>
+              </w:rPr>
+              <w:t>0.99541</w:t>
+            </w:r>
+          </w:p>
+        </w:tc>
+        <w:tc>
+          <w:tcPr>
+            <w:tcW w:w="919" w:type="dxa"/>
+            <w:vAlign w:val="center"/>
+          </w:tcPr>
+          <w:p>
+            <w:r>
+              <w:rPr>
+                <w:rFonts w:ascii="Lucida Sans" w:hAnsi="Lucida Sans" w:cs="Calibri"/>
+                <w:color w:val="000000"/>
+                <w:sz w:val="20"/>
+                <w:szCs w:val="20"/>
+              </w:rPr>
+              <w:t>6218</w:t>
+            </w:r>
+          </w:p>
+        </w:tc>
+      </w:tr>
+    </w:tbl>
+    <w:p>
+      <w:pPr>
+        <w:pStyle w:val="Prrafodelista"/>
+        <w:numPr>
+          <w:ilvl w:val="0"/>
+          <w:numId w:val="4"/>
+        </w:numPr>
+      </w:pPr>
+      <w:r>
+        <w:t>Para el caso de muertes en Guatemala se ve que para personas entres 23 y 32 años tienen una probabilidad de 81% de perder la vida en un accidente de tipo colisión, choque, vuelco o caída ya sea en motocicleta o medio de transporte desconocido.</w:t>
+      </w:r>
+    </w:p>
+    <w:p>
+      <w:pPr>
+        <w:pStyle w:val="Prrafodelista"/>
+        <w:numPr>
+          <w:ilvl w:val="0"/>
+          <w:numId w:val="4"/>
+        </w:numPr>
+      </w:pPr>
+      <w:r>
+        <w:t>Existe una probabilidad del 69% cumpliéndose el 51% de los casos que las personas que  pierdan la vida en incidentes de transito de tipo colisión, choque, caída, vuelco sea quien conduzca una motocicleta.</w:t>
+      </w:r>
+    </w:p>
+    <w:p>
+      <w:pPr>
+        <w:pStyle w:val="Prrafodelista"/>
+        <w:numPr>
+          <w:ilvl w:val="0"/>
+          <w:numId w:val="4"/>
+        </w:numPr>
+      </w:pPr>
+      <w:r>
+        <w:t>Otra de las reglas que puede valorarse es que en los mese de septiembre a diciembre existan muertes debido a accidentes por colisionar, caer, vuelco o choque si se conduce en motocicleta o algún otro vehículo desconocido con una probabilidad del 73% y cumpliéndose el 25% de las veces.</w:t>
+      </w:r>
+    </w:p>
+    <w:p>
+      <w:pPr>
+        <w:pStyle w:val="Prrafodelista"/>
+        <w:numPr>
+          <w:ilvl w:val="0"/>
+          <w:numId w:val="4"/>
+        </w:numPr>
+      </w:pPr>
+      <w:r>
+        <w:t xml:space="preserve">Otra regla importante es cuando se acerca el fin de mes que independiente si es hombre o mujer en Guatemala suceden muertes con una probabilidad </w:t>
+      </w:r>
+      <w:r>
+        <w:lastRenderedPageBreak/>
+        <w:t>del 73% cumpliéndose el 25% de las veces si se conduce mediante motocicleta.</w:t>
+      </w:r>
+    </w:p>
     <w:sectPr>
       <w:pgSz w:w="11906" w:h="16838"/>
       <w:pgMar w:top="1417" w:right="1701" w:bottom="1417" w:left="1701" w:header="708" w:footer="708" w:gutter="0"/>
@@ -4700,6 +4971,95 @@
       </w:pPr>
     </w:lvl>
   </w:abstractNum>
+  <w:abstractNum w:abstractNumId="3" w15:restartNumberingAfterBreak="0">
+    <w:nsid w:val="7F5648E1"/>
+    <w:multiLevelType w:val="hybridMultilevel"/>
+    <w:tmpl w:val="2E6420BC"/>
+    <w:lvl w:ilvl="0" w:tplc="580A0011">
+      <w:start w:val="1"/>
+      <w:numFmt w:val="decimal"/>
+      <w:lvlText w:val="%1)"/>
+      <w:lvlJc w:val="left"/>
+      <w:pPr>
+        <w:ind w:left="720" w:hanging="360"/>
+      </w:pPr>
+      <w:rPr>
+        <w:rFonts w:hint="default"/>
+      </w:rPr>
+    </w:lvl>
+    <w:lvl w:ilvl="1" w:tplc="580A0019" w:tentative="1">
+      <w:start w:val="1"/>
+      <w:numFmt w:val="lowerLetter"/>
+      <w:lvlText w:val="%2."/>
+      <w:lvlJc w:val="left"/>
+      <w:pPr>
+        <w:ind w:left="1440" w:hanging="360"/>
+      </w:pPr>
+    </w:lvl>
+    <w:lvl w:ilvl="2" w:tplc="580A001B" w:tentative="1">
+      <w:start w:val="1"/>
+      <w:numFmt w:val="lowerRoman"/>
+      <w:lvlText w:val="%3."/>
+      <w:lvlJc w:val="right"/>
+      <w:pPr>
+        <w:ind w:left="2160" w:hanging="180"/>
+      </w:pPr>
+    </w:lvl>
+    <w:lvl w:ilvl="3" w:tplc="580A000F" w:tentative="1">
+      <w:start w:val="1"/>
+      <w:numFmt w:val="decimal"/>
+      <w:lvlText w:val="%4."/>
+      <w:lvlJc w:val="left"/>
+      <w:pPr>
+        <w:ind w:left="2880" w:hanging="360"/>
+      </w:pPr>
+    </w:lvl>
+    <w:lvl w:ilvl="4" w:tplc="580A0019" w:tentative="1">
+      <w:start w:val="1"/>
+      <w:numFmt w:val="lowerLetter"/>
+      <w:lvlText w:val="%5."/>
+      <w:lvlJc w:val="left"/>
+      <w:pPr>
+        <w:ind w:left="3600" w:hanging="360"/>
+      </w:pPr>
+    </w:lvl>
+    <w:lvl w:ilvl="5" w:tplc="580A001B" w:tentative="1">
+      <w:start w:val="1"/>
+      <w:numFmt w:val="lowerRoman"/>
+      <w:lvlText w:val="%6."/>
+      <w:lvlJc w:val="right"/>
+      <w:pPr>
+        <w:ind w:left="4320" w:hanging="180"/>
+      </w:pPr>
+    </w:lvl>
+    <w:lvl w:ilvl="6" w:tplc="580A000F" w:tentative="1">
+      <w:start w:val="1"/>
+      <w:numFmt w:val="decimal"/>
+      <w:lvlText w:val="%7."/>
+      <w:lvlJc w:val="left"/>
+      <w:pPr>
+        <w:ind w:left="5040" w:hanging="360"/>
+      </w:pPr>
+    </w:lvl>
+    <w:lvl w:ilvl="7" w:tplc="580A0019" w:tentative="1">
+      <w:start w:val="1"/>
+      <w:numFmt w:val="lowerLetter"/>
+      <w:lvlText w:val="%8."/>
+      <w:lvlJc w:val="left"/>
+      <w:pPr>
+        <w:ind w:left="5760" w:hanging="360"/>
+      </w:pPr>
+    </w:lvl>
+    <w:lvl w:ilvl="8" w:tplc="580A001B" w:tentative="1">
+      <w:start w:val="1"/>
+      <w:numFmt w:val="lowerRoman"/>
+      <w:lvlText w:val="%9."/>
+      <w:lvlJc w:val="right"/>
+      <w:pPr>
+        <w:ind w:left="6480" w:hanging="180"/>
+      </w:pPr>
+    </w:lvl>
+  </w:abstractNum>
   <w:num w:numId="1" w16cid:durableId="1012295696">
     <w:abstractNumId w:val="1"/>
   </w:num>
@@ -4708,6 +5068,9 @@
   </w:num>
   <w:num w:numId="3" w16cid:durableId="1959291012">
     <w:abstractNumId w:val="2"/>
+  </w:num>
+  <w:num w:numId="4" w16cid:durableId="389309540">
+    <w:abstractNumId w:val="3"/>
   </w:num>
 </w:numbering>
 </file>

</xml_diff>